<commit_message>
fedora added, wireguard client added
</commit_message>
<xml_diff>
--- a/Anleitung.docx
+++ b/Anleitung.docx
@@ -67,35 +67,119 @@
         </w:rPr>
         <w:t xml:space="preserve">Ansonsten kann man es mit </w:t>
       </w:r>
-      <w:r>
-        <w:rPr>
-          <w:rFonts w:ascii="Courier New" w:hAnsi="Courier New" w:cs="Courier New"/>
-          <w:color w:val="212529"/>
-          <w:sz w:val="21"/>
-          <w:szCs w:val="21"/>
-          <w:shd w:val="clear" w:color="auto" w:fill="F5F7F8"/>
-        </w:rPr>
-        <w:t>sudo apt install openssh-server</w:t>
-      </w:r>
-      <w:r>
-        <w:rPr>
-          <w:rFonts w:ascii="Courier New" w:hAnsi="Courier New" w:cs="Courier New"/>
-          <w:color w:val="212529"/>
-          <w:sz w:val="21"/>
-          <w:szCs w:val="21"/>
-          <w:shd w:val="clear" w:color="auto" w:fill="F5F7F8"/>
-        </w:rPr>
-        <w:t xml:space="preserve"> </w:t>
-      </w:r>
-      <w:r>
-        <w:rPr>
-          <w:rFonts w:ascii="Courier New" w:hAnsi="Courier New" w:cs="Courier New"/>
-          <w:color w:val="212529"/>
-          <w:sz w:val="21"/>
-          <w:szCs w:val="21"/>
+      <w:proofErr w:type="spellStart"/>
+      <w:r>
+        <w:rPr>
+          <w:rFonts w:ascii="Courier New" w:hAnsi="Courier New" w:cs="Courier New"/>
+          <w:color w:val="212529"/>
+          <w:sz w:val="21"/>
+          <w:szCs w:val="21"/>
+          <w:shd w:val="clear" w:color="auto" w:fill="F5F7F8"/>
+        </w:rPr>
+        <w:t>sudo</w:t>
+      </w:r>
+      <w:proofErr w:type="spellEnd"/>
+      <w:r>
+        <w:rPr>
+          <w:rFonts w:ascii="Courier New" w:hAnsi="Courier New" w:cs="Courier New"/>
+          <w:color w:val="212529"/>
+          <w:sz w:val="21"/>
+          <w:szCs w:val="21"/>
+          <w:shd w:val="clear" w:color="auto" w:fill="F5F7F8"/>
+        </w:rPr>
+        <w:t xml:space="preserve"> </w:t>
+      </w:r>
+      <w:proofErr w:type="spellStart"/>
+      <w:r>
+        <w:rPr>
+          <w:rFonts w:ascii="Courier New" w:hAnsi="Courier New" w:cs="Courier New"/>
+          <w:color w:val="212529"/>
+          <w:sz w:val="21"/>
+          <w:szCs w:val="21"/>
+          <w:shd w:val="clear" w:color="auto" w:fill="F5F7F8"/>
+        </w:rPr>
+        <w:t>apt</w:t>
+      </w:r>
+      <w:proofErr w:type="spellEnd"/>
+      <w:r>
+        <w:rPr>
+          <w:rFonts w:ascii="Courier New" w:hAnsi="Courier New" w:cs="Courier New"/>
+          <w:color w:val="212529"/>
+          <w:sz w:val="21"/>
+          <w:szCs w:val="21"/>
+          <w:shd w:val="clear" w:color="auto" w:fill="F5F7F8"/>
+        </w:rPr>
+        <w:t xml:space="preserve"> </w:t>
+      </w:r>
+      <w:proofErr w:type="spellStart"/>
+      <w:r>
+        <w:rPr>
+          <w:rFonts w:ascii="Courier New" w:hAnsi="Courier New" w:cs="Courier New"/>
+          <w:color w:val="212529"/>
+          <w:sz w:val="21"/>
+          <w:szCs w:val="21"/>
+          <w:shd w:val="clear" w:color="auto" w:fill="F5F7F8"/>
+        </w:rPr>
+        <w:t>install</w:t>
+      </w:r>
+      <w:proofErr w:type="spellEnd"/>
+      <w:r>
+        <w:rPr>
+          <w:rFonts w:ascii="Courier New" w:hAnsi="Courier New" w:cs="Courier New"/>
+          <w:color w:val="212529"/>
+          <w:sz w:val="21"/>
+          <w:szCs w:val="21"/>
+          <w:shd w:val="clear" w:color="auto" w:fill="F5F7F8"/>
+        </w:rPr>
+        <w:t xml:space="preserve"> </w:t>
+      </w:r>
+      <w:proofErr w:type="spellStart"/>
+      <w:r>
+        <w:rPr>
+          <w:rFonts w:ascii="Courier New" w:hAnsi="Courier New" w:cs="Courier New"/>
+          <w:color w:val="212529"/>
+          <w:sz w:val="21"/>
+          <w:szCs w:val="21"/>
+          <w:shd w:val="clear" w:color="auto" w:fill="F5F7F8"/>
+        </w:rPr>
+        <w:t>openssh</w:t>
+      </w:r>
+      <w:proofErr w:type="spellEnd"/>
+      <w:r>
+        <w:rPr>
+          <w:rFonts w:ascii="Courier New" w:hAnsi="Courier New" w:cs="Courier New"/>
+          <w:color w:val="212529"/>
+          <w:sz w:val="21"/>
+          <w:szCs w:val="21"/>
+          <w:shd w:val="clear" w:color="auto" w:fill="F5F7F8"/>
+        </w:rPr>
+        <w:t>-server</w:t>
+      </w:r>
+      <w:r>
+        <w:rPr>
+          <w:rFonts w:ascii="Courier New" w:hAnsi="Courier New" w:cs="Courier New"/>
+          <w:color w:val="212529"/>
+          <w:sz w:val="21"/>
+          <w:szCs w:val="21"/>
+          <w:shd w:val="clear" w:color="auto" w:fill="F5F7F8"/>
+        </w:rPr>
+        <w:t xml:space="preserve"> </w:t>
+      </w:r>
+      <w:r>
+        <w:rPr>
+          <w:rFonts w:cs="Courier New"/>
+          <w:color w:val="212529"/>
           <w:shd w:val="clear" w:color="auto" w:fill="FFFFFF" w:themeFill="background1"/>
         </w:rPr>
         <w:t>installieren</w:t>
+      </w:r>
+      <w:r>
+        <w:rPr>
+          <w:rFonts w:cs="Courier New"/>
+          <w:color w:val="212529"/>
+          <w:shd w:val="clear" w:color="auto" w:fill="FFFFFF" w:themeFill="background1"/>
+        </w:rPr>
+        <w:t>.</w:t>
       </w:r>
     </w:p>
     <w:p>
@@ -113,155 +197,248 @@
       </w:r>
     </w:p>
     <w:p>
-      <w:pPr>
-        <w:rPr>
-          <w:rFonts w:ascii="Courier New" w:hAnsi="Courier New" w:cs="Courier New"/>
-          <w:color w:val="212529"/>
-          <w:sz w:val="21"/>
-          <w:szCs w:val="21"/>
-          <w:shd w:val="clear" w:color="auto" w:fill="F5F7F8"/>
-        </w:rPr>
-      </w:pPr>
       <w:r>
         <w:rPr>
           <w:lang w:val="de-DE"/>
         </w:rPr>
-        <w:t xml:space="preserve">Erlauben von SSH auf port 22 -&gt; </w:t>
-      </w:r>
-      <w:r>
-        <w:rPr>
-          <w:rFonts w:ascii="Courier New" w:hAnsi="Courier New" w:cs="Courier New"/>
-          <w:color w:val="212529"/>
-          <w:sz w:val="21"/>
-          <w:szCs w:val="21"/>
-          <w:shd w:val="clear" w:color="auto" w:fill="F5F7F8"/>
-        </w:rPr>
-        <w:t>sudo ufw allow ssh</w:t>
-      </w:r>
-      <w:r>
-        <w:rPr>
-          <w:rFonts w:ascii="Courier New" w:hAnsi="Courier New" w:cs="Courier New"/>
-          <w:color w:val="212529"/>
-          <w:sz w:val="21"/>
-          <w:szCs w:val="21"/>
+        <w:t xml:space="preserve">Erlauben von SSH auf </w:t>
+      </w:r>
+      <w:r>
+        <w:rPr>
+          <w:lang w:val="de-DE"/>
+        </w:rPr>
+        <w:t>Port</w:t>
+      </w:r>
+      <w:r>
+        <w:rPr>
+          <w:lang w:val="de-DE"/>
+        </w:rPr>
+        <w:t xml:space="preserve"> 22</w:t>
+      </w:r>
+      <w:r>
+        <w:rPr>
+          <w:lang w:val="de-DE"/>
+        </w:rPr>
+        <w:t xml:space="preserve"> würde gehen mit</w:t>
+      </w:r>
+      <w:r>
+        <w:rPr>
+          <w:lang w:val="de-DE"/>
+        </w:rPr>
+        <w:t xml:space="preserve"> -&gt; </w:t>
+      </w:r>
+      <w:proofErr w:type="spellStart"/>
+      <w:r>
+        <w:rPr>
+          <w:shd w:val="clear" w:color="auto" w:fill="F5F7F8"/>
+        </w:rPr>
+        <w:t>sudo</w:t>
+      </w:r>
+      <w:proofErr w:type="spellEnd"/>
+      <w:r>
+        <w:rPr>
+          <w:shd w:val="clear" w:color="auto" w:fill="F5F7F8"/>
+        </w:rPr>
+        <w:t xml:space="preserve"> </w:t>
+      </w:r>
+      <w:proofErr w:type="spellStart"/>
+      <w:r>
+        <w:rPr>
+          <w:shd w:val="clear" w:color="auto" w:fill="F5F7F8"/>
+        </w:rPr>
+        <w:t>ufw</w:t>
+      </w:r>
+      <w:proofErr w:type="spellEnd"/>
+      <w:r>
+        <w:rPr>
+          <w:shd w:val="clear" w:color="auto" w:fill="F5F7F8"/>
+        </w:rPr>
+        <w:t xml:space="preserve"> </w:t>
+      </w:r>
+      <w:proofErr w:type="spellStart"/>
+      <w:r>
+        <w:rPr>
+          <w:shd w:val="clear" w:color="auto" w:fill="F5F7F8"/>
+        </w:rPr>
+        <w:t>allow</w:t>
+      </w:r>
+      <w:proofErr w:type="spellEnd"/>
+      <w:r>
+        <w:rPr>
+          <w:shd w:val="clear" w:color="auto" w:fill="F5F7F8"/>
+        </w:rPr>
+        <w:t xml:space="preserve"> </w:t>
+      </w:r>
+      <w:proofErr w:type="spellStart"/>
+      <w:r>
+        <w:rPr>
+          <w:shd w:val="clear" w:color="auto" w:fill="F5F7F8"/>
+        </w:rPr>
+        <w:t>ssh</w:t>
+      </w:r>
+      <w:proofErr w:type="spellEnd"/>
+      <w:r>
+        <w:rPr>
           <w:shd w:val="clear" w:color="auto" w:fill="F5F7F8"/>
         </w:rPr>
         <w:t xml:space="preserve">, </w:t>
       </w:r>
-      <w:r>
-        <w:rPr>
-          <w:rFonts w:ascii="Courier New" w:hAnsi="Courier New" w:cs="Courier New"/>
-          <w:color w:val="212529"/>
-          <w:sz w:val="21"/>
-          <w:szCs w:val="21"/>
-          <w:shd w:val="clear" w:color="auto" w:fill="F5F7F8"/>
-        </w:rPr>
-        <w:t>sudo ufw enable</w:t>
-      </w:r>
-      <w:r>
-        <w:rPr>
-          <w:rFonts w:ascii="Courier New" w:hAnsi="Courier New" w:cs="Courier New"/>
-          <w:color w:val="212529"/>
-          <w:sz w:val="21"/>
-          <w:szCs w:val="21"/>
+      <w:proofErr w:type="spellStart"/>
+      <w:r>
+        <w:rPr>
+          <w:shd w:val="clear" w:color="auto" w:fill="F5F7F8"/>
+        </w:rPr>
+        <w:t>sudo</w:t>
+      </w:r>
+      <w:proofErr w:type="spellEnd"/>
+      <w:r>
+        <w:rPr>
+          <w:shd w:val="clear" w:color="auto" w:fill="F5F7F8"/>
+        </w:rPr>
+        <w:t xml:space="preserve"> </w:t>
+      </w:r>
+      <w:proofErr w:type="spellStart"/>
+      <w:r>
+        <w:rPr>
+          <w:shd w:val="clear" w:color="auto" w:fill="F5F7F8"/>
+        </w:rPr>
+        <w:t>ufw</w:t>
+      </w:r>
+      <w:proofErr w:type="spellEnd"/>
+      <w:r>
+        <w:rPr>
+          <w:shd w:val="clear" w:color="auto" w:fill="F5F7F8"/>
+        </w:rPr>
+        <w:t xml:space="preserve"> </w:t>
+      </w:r>
+      <w:proofErr w:type="spellStart"/>
+      <w:r>
+        <w:rPr>
+          <w:shd w:val="clear" w:color="auto" w:fill="F5F7F8"/>
+        </w:rPr>
+        <w:t>enable</w:t>
+      </w:r>
+      <w:proofErr w:type="spellEnd"/>
+      <w:r>
+        <w:rPr>
           <w:shd w:val="clear" w:color="auto" w:fill="F5F7F8"/>
         </w:rPr>
         <w:t xml:space="preserve">, </w:t>
       </w:r>
-      <w:r>
-        <w:rPr>
-          <w:rFonts w:ascii="Courier New" w:hAnsi="Courier New" w:cs="Courier New"/>
-          <w:color w:val="212529"/>
-          <w:sz w:val="21"/>
-          <w:szCs w:val="21"/>
-          <w:shd w:val="clear" w:color="auto" w:fill="F5F7F8"/>
-        </w:rPr>
-        <w:t>sudo ufw status</w:t>
+      <w:proofErr w:type="spellStart"/>
+      <w:r>
+        <w:rPr>
+          <w:shd w:val="clear" w:color="auto" w:fill="F5F7F8"/>
+        </w:rPr>
+        <w:t>sudo</w:t>
+      </w:r>
+      <w:proofErr w:type="spellEnd"/>
+      <w:r>
+        <w:rPr>
+          <w:shd w:val="clear" w:color="auto" w:fill="F5F7F8"/>
+        </w:rPr>
+        <w:t xml:space="preserve"> </w:t>
+      </w:r>
+      <w:proofErr w:type="spellStart"/>
+      <w:r>
+        <w:rPr>
+          <w:shd w:val="clear" w:color="auto" w:fill="F5F7F8"/>
+        </w:rPr>
+        <w:t>ufw</w:t>
+      </w:r>
+      <w:proofErr w:type="spellEnd"/>
+      <w:r>
+        <w:rPr>
+          <w:shd w:val="clear" w:color="auto" w:fill="F5F7F8"/>
+        </w:rPr>
+        <w:t xml:space="preserve"> </w:t>
+      </w:r>
+      <w:proofErr w:type="spellStart"/>
+      <w:r>
+        <w:rPr>
+          <w:shd w:val="clear" w:color="auto" w:fill="F5F7F8"/>
+        </w:rPr>
+        <w:t>status</w:t>
+      </w:r>
+      <w:proofErr w:type="spellEnd"/>
+      <w:r>
+        <w:rPr>
+          <w:shd w:val="clear" w:color="auto" w:fill="F5F7F8"/>
+        </w:rPr>
+        <w:t xml:space="preserve">, </w:t>
+      </w:r>
+      <w:r>
+        <w:t>da wir aber auf einen anderen Port setzen brauchen wir das nicht.</w:t>
       </w:r>
     </w:p>
     <w:p>
       <w:r>
-        <w:rPr>
-          <w:rFonts w:cstheme="minorHAnsi"/>
-          <w:shd w:val="clear" w:color="auto" w:fill="F5F7F8"/>
-        </w:rPr>
-        <w:t>In dem File</w:t>
-      </w:r>
-      <w:r>
-        <w:rPr>
-          <w:rFonts w:ascii="Courier New" w:hAnsi="Courier New" w:cs="Courier New"/>
-          <w:shd w:val="clear" w:color="auto" w:fill="F5F7F8"/>
-        </w:rPr>
-        <w:t xml:space="preserve"> </w:t>
-      </w:r>
-      <w:r>
-        <w:rPr>
-          <w:rFonts w:ascii="Courier New" w:hAnsi="Courier New" w:cs="Courier New"/>
-          <w:sz w:val="21"/>
-          <w:szCs w:val="21"/>
-          <w:shd w:val="clear" w:color="auto" w:fill="F5F7F8"/>
-        </w:rPr>
+        <w:t xml:space="preserve">In dem File </w:t>
+      </w:r>
+      <w:r>
+        <w:t>„</w:t>
+      </w:r>
+      <w:proofErr w:type="spellStart"/>
+      <w:r>
         <w:t>sshd_config</w:t>
       </w:r>
-      <w:r>
-        <w:rPr>
-          <w:rFonts w:ascii="Courier New" w:hAnsi="Courier New" w:cs="Courier New"/>
-          <w:sz w:val="21"/>
-          <w:szCs w:val="21"/>
-          <w:shd w:val="clear" w:color="auto" w:fill="F5F7F8"/>
-        </w:rPr>
-        <w:t xml:space="preserve"> </w:t>
-      </w:r>
-      <w:r>
-        <w:rPr>
-          <w:rFonts w:cstheme="minorHAnsi"/>
-          <w:shd w:val="clear" w:color="auto" w:fill="F5F7F8"/>
-        </w:rPr>
-        <w:t>muss man</w:t>
-      </w:r>
-      <w:r>
-        <w:rPr>
-          <w:rFonts w:ascii="Courier New" w:hAnsi="Courier New" w:cs="Courier New"/>
-          <w:shd w:val="clear" w:color="auto" w:fill="F5F7F8"/>
-        </w:rPr>
-        <w:t xml:space="preserve"> </w:t>
-      </w:r>
+      <w:proofErr w:type="spellEnd"/>
+      <w:r>
+        <w:t>“</w:t>
+      </w:r>
+      <w:r>
+        <w:t xml:space="preserve"> muss man </w:t>
+      </w:r>
+      <w:proofErr w:type="spellStart"/>
       <w:r>
         <w:rPr>
           <w:b/>
         </w:rPr>
         <w:t>PermitRootLogin</w:t>
       </w:r>
+      <w:proofErr w:type="spellEnd"/>
       <w:r>
         <w:t xml:space="preserve"> auf </w:t>
       </w:r>
+      <w:proofErr w:type="spellStart"/>
       <w:r>
         <w:rPr>
           <w:b/>
         </w:rPr>
         <w:t>no</w:t>
       </w:r>
+      <w:proofErr w:type="spellEnd"/>
       <w:r>
         <w:t xml:space="preserve"> setzen um</w:t>
       </w:r>
       <w:r>
-        <w:t xml:space="preserve"> root login zu deaktivieren. </w:t>
-      </w:r>
+        <w:t xml:space="preserve"> root </w:t>
+      </w:r>
+      <w:r>
+        <w:t>L</w:t>
+      </w:r>
+      <w:r>
+        <w:t xml:space="preserve">ogin zu deaktivieren. </w:t>
+      </w:r>
+      <w:proofErr w:type="spellStart"/>
       <w:r>
         <w:rPr>
           <w:b/>
         </w:rPr>
         <w:t>PasswordAuthentication</w:t>
       </w:r>
-      <w:r>
-        <w:t xml:space="preserve"> </w:t>
-      </w:r>
+      <w:proofErr w:type="spellEnd"/>
+      <w:r>
+        <w:t xml:space="preserve"> </w:t>
+      </w:r>
+      <w:proofErr w:type="spellStart"/>
       <w:r>
         <w:rPr>
           <w:b/>
         </w:rPr>
         <w:t>yes</w:t>
       </w:r>
+      <w:proofErr w:type="spellEnd"/>
       <w:r>
         <w:rPr>
           <w:b/>
@@ -271,12 +448,14 @@
       <w:r>
         <w:t xml:space="preserve">muss man auf </w:t>
       </w:r>
+      <w:proofErr w:type="spellStart"/>
       <w:r>
         <w:rPr>
           <w:b/>
         </w:rPr>
         <w:t>false</w:t>
       </w:r>
+      <w:proofErr w:type="spellEnd"/>
       <w:r>
         <w:t xml:space="preserve"> setzen. </w:t>
       </w:r>
@@ -301,7 +480,71 @@
         <w:t xml:space="preserve"> Port.</w:t>
       </w:r>
       <w:r>
-        <w:t xml:space="preserve"> Im File sshd_config setzen wird den Port jetzt auf 22000. Den Port mit sudo ufw allow 22000/ssh erlauben. Dann den SSH Server neu starten.</w:t>
+        <w:t xml:space="preserve"> Im File </w:t>
+      </w:r>
+      <w:proofErr w:type="spellStart"/>
+      <w:r>
+        <w:rPr>
+          <w:shd w:val="clear" w:color="auto" w:fill="F5F7F8"/>
+        </w:rPr>
+        <w:t>sshd_config</w:t>
+      </w:r>
+      <w:proofErr w:type="spellEnd"/>
+      <w:r>
+        <w:t xml:space="preserve"> setzen wird den Port jetzt auf 22000. Den Port mit </w:t>
+      </w:r>
+      <w:proofErr w:type="spellStart"/>
+      <w:r>
+        <w:rPr>
+          <w:shd w:val="clear" w:color="auto" w:fill="F5F7F8"/>
+        </w:rPr>
+        <w:t>sudo</w:t>
+      </w:r>
+      <w:proofErr w:type="spellEnd"/>
+      <w:r>
+        <w:rPr>
+          <w:shd w:val="clear" w:color="auto" w:fill="F5F7F8"/>
+        </w:rPr>
+        <w:t xml:space="preserve"> </w:t>
+      </w:r>
+      <w:proofErr w:type="spellStart"/>
+      <w:r>
+        <w:rPr>
+          <w:shd w:val="clear" w:color="auto" w:fill="F5F7F8"/>
+        </w:rPr>
+        <w:t>ufw</w:t>
+      </w:r>
+      <w:proofErr w:type="spellEnd"/>
+      <w:r>
+        <w:rPr>
+          <w:shd w:val="clear" w:color="auto" w:fill="F5F7F8"/>
+        </w:rPr>
+        <w:t xml:space="preserve"> </w:t>
+      </w:r>
+      <w:proofErr w:type="spellStart"/>
+      <w:r>
+        <w:rPr>
+          <w:shd w:val="clear" w:color="auto" w:fill="F5F7F8"/>
+        </w:rPr>
+        <w:t>allow</w:t>
+      </w:r>
+      <w:proofErr w:type="spellEnd"/>
+      <w:r>
+        <w:rPr>
+          <w:shd w:val="clear" w:color="auto" w:fill="F5F7F8"/>
+        </w:rPr>
+        <w:t xml:space="preserve"> 22000/</w:t>
+      </w:r>
+      <w:proofErr w:type="spellStart"/>
+      <w:r>
+        <w:rPr>
+          <w:shd w:val="clear" w:color="auto" w:fill="F5F7F8"/>
+        </w:rPr>
+        <w:t>ssh</w:t>
+      </w:r>
+      <w:proofErr w:type="spellEnd"/>
+      <w:r>
+        <w:t xml:space="preserve"> erlauben. Dann den SSH Server neu starten.</w:t>
       </w:r>
     </w:p>
     <w:p>
@@ -312,22 +555,74 @@
           <w:lang w:val="de-DE"/>
         </w:rPr>
       </w:pPr>
+      <w:proofErr w:type="spellStart"/>
       <w:r>
         <w:rPr>
           <w:rFonts w:cstheme="minorHAnsi"/>
           <w:color w:val="000000" w:themeColor="text1"/>
           <w:lang w:val="de-DE"/>
         </w:rPr>
-        <w:t xml:space="preserve">OpenSSH beim Start automatisch starten geht mit </w:t>
-      </w:r>
+        <w:t>OpenSSH</w:t>
+      </w:r>
+      <w:proofErr w:type="spellEnd"/>
       <w:r>
         <w:rPr>
           <w:rFonts w:cstheme="minorHAnsi"/>
           <w:color w:val="000000" w:themeColor="text1"/>
           <w:lang w:val="de-DE"/>
         </w:rPr>
-        <w:t>sudo systemctl enable ssh</w:t>
-      </w:r>
+        <w:t xml:space="preserve"> beim Start automatisch starten geht mit </w:t>
+      </w:r>
+      <w:proofErr w:type="spellStart"/>
+      <w:r>
+        <w:rPr>
+          <w:shd w:val="clear" w:color="auto" w:fill="F5F7F8"/>
+        </w:rPr>
+        <w:t>sudo</w:t>
+      </w:r>
+      <w:proofErr w:type="spellEnd"/>
+      <w:r>
+        <w:rPr>
+          <w:shd w:val="clear" w:color="auto" w:fill="F5F7F8"/>
+        </w:rPr>
+        <w:t xml:space="preserve"> </w:t>
+      </w:r>
+      <w:proofErr w:type="spellStart"/>
+      <w:r>
+        <w:rPr>
+          <w:shd w:val="clear" w:color="auto" w:fill="F5F7F8"/>
+        </w:rPr>
+        <w:t>systemctl</w:t>
+      </w:r>
+      <w:proofErr w:type="spellEnd"/>
+      <w:r>
+        <w:rPr>
+          <w:shd w:val="clear" w:color="auto" w:fill="F5F7F8"/>
+        </w:rPr>
+        <w:t xml:space="preserve"> </w:t>
+      </w:r>
+      <w:proofErr w:type="spellStart"/>
+      <w:r>
+        <w:rPr>
+          <w:shd w:val="clear" w:color="auto" w:fill="F5F7F8"/>
+        </w:rPr>
+        <w:t>enable</w:t>
+      </w:r>
+      <w:proofErr w:type="spellEnd"/>
+      <w:r>
+        <w:rPr>
+          <w:shd w:val="clear" w:color="auto" w:fill="F5F7F8"/>
+        </w:rPr>
+        <w:t xml:space="preserve"> </w:t>
+      </w:r>
+      <w:proofErr w:type="spellStart"/>
+      <w:r>
+        <w:rPr>
+          <w:shd w:val="clear" w:color="auto" w:fill="F5F7F8"/>
+        </w:rPr>
+        <w:t>ssh</w:t>
+      </w:r>
+      <w:proofErr w:type="spellEnd"/>
     </w:p>
     <w:p>
       <w:pPr>
@@ -359,16 +654,155 @@
         </w:rPr>
         <w:t xml:space="preserve">Diesen installieren wir mit dem Befehl </w:t>
       </w:r>
-      <w:r>
-        <w:rPr>
-          <w:rFonts w:ascii="Consolas" w:hAnsi="Consolas"/>
-          <w:color w:val="545454"/>
-          <w:sz w:val="21"/>
-          <w:szCs w:val="21"/>
-          <w:shd w:val="clear" w:color="auto" w:fill="F2F2F2"/>
-        </w:rPr>
-        <w:t>sudo apt install apache2</w:t>
-      </w:r>
+      <w:proofErr w:type="spellStart"/>
+      <w:r>
+        <w:rPr>
+          <w:rFonts w:ascii="Consolas" w:hAnsi="Consolas"/>
+          <w:color w:val="545454"/>
+          <w:sz w:val="21"/>
+          <w:szCs w:val="21"/>
+          <w:shd w:val="clear" w:color="auto" w:fill="F2F2F2"/>
+        </w:rPr>
+        <w:t>sudo</w:t>
+      </w:r>
+      <w:proofErr w:type="spellEnd"/>
+      <w:r>
+        <w:rPr>
+          <w:rFonts w:ascii="Consolas" w:hAnsi="Consolas"/>
+          <w:color w:val="545454"/>
+          <w:sz w:val="21"/>
+          <w:szCs w:val="21"/>
+          <w:shd w:val="clear" w:color="auto" w:fill="F2F2F2"/>
+        </w:rPr>
+        <w:t xml:space="preserve"> </w:t>
+      </w:r>
+      <w:proofErr w:type="spellStart"/>
+      <w:r>
+        <w:rPr>
+          <w:rFonts w:ascii="Consolas" w:hAnsi="Consolas"/>
+          <w:color w:val="545454"/>
+          <w:sz w:val="21"/>
+          <w:szCs w:val="21"/>
+          <w:shd w:val="clear" w:color="auto" w:fill="F2F2F2"/>
+        </w:rPr>
+        <w:t>apt</w:t>
+      </w:r>
+      <w:proofErr w:type="spellEnd"/>
+      <w:r>
+        <w:rPr>
+          <w:rFonts w:ascii="Consolas" w:hAnsi="Consolas"/>
+          <w:color w:val="545454"/>
+          <w:sz w:val="21"/>
+          <w:szCs w:val="21"/>
+          <w:shd w:val="clear" w:color="auto" w:fill="F2F2F2"/>
+        </w:rPr>
+        <w:t xml:space="preserve"> </w:t>
+      </w:r>
+      <w:proofErr w:type="spellStart"/>
+      <w:r>
+        <w:rPr>
+          <w:rFonts w:ascii="Consolas" w:hAnsi="Consolas"/>
+          <w:color w:val="545454"/>
+          <w:sz w:val="21"/>
+          <w:szCs w:val="21"/>
+          <w:shd w:val="clear" w:color="auto" w:fill="F2F2F2"/>
+        </w:rPr>
+        <w:t>install</w:t>
+      </w:r>
+      <w:proofErr w:type="spellEnd"/>
+      <w:r>
+        <w:rPr>
+          <w:rFonts w:ascii="Consolas" w:hAnsi="Consolas"/>
+          <w:color w:val="545454"/>
+          <w:sz w:val="21"/>
+          <w:szCs w:val="21"/>
+          <w:shd w:val="clear" w:color="auto" w:fill="F2F2F2"/>
+        </w:rPr>
+        <w:t xml:space="preserve"> apache2</w:t>
+      </w:r>
+    </w:p>
+    <w:p>
+      <w:r>
+        <w:t xml:space="preserve">Auf Fedora installieren mit dem Befehl </w:t>
+      </w:r>
+      <w:proofErr w:type="spellStart"/>
+      <w:r>
+        <w:rPr>
+          <w:rFonts w:ascii="Consolas" w:hAnsi="Consolas"/>
+          <w:color w:val="545454"/>
+          <w:sz w:val="21"/>
+          <w:szCs w:val="21"/>
+          <w:shd w:val="clear" w:color="auto" w:fill="F2F2F2"/>
+        </w:rPr>
+        <w:t>sudo</w:t>
+      </w:r>
+      <w:proofErr w:type="spellEnd"/>
+      <w:r>
+        <w:rPr>
+          <w:rFonts w:ascii="Consolas" w:hAnsi="Consolas"/>
+          <w:color w:val="545454"/>
+          <w:sz w:val="21"/>
+          <w:szCs w:val="21"/>
+          <w:shd w:val="clear" w:color="auto" w:fill="F2F2F2"/>
+        </w:rPr>
+        <w:t xml:space="preserve"> </w:t>
+      </w:r>
+      <w:proofErr w:type="spellStart"/>
+      <w:r>
+        <w:rPr>
+          <w:rFonts w:ascii="Consolas" w:hAnsi="Consolas"/>
+          <w:color w:val="545454"/>
+          <w:sz w:val="21"/>
+          <w:szCs w:val="21"/>
+          <w:shd w:val="clear" w:color="auto" w:fill="F2F2F2"/>
+        </w:rPr>
+        <w:t>yum</w:t>
+      </w:r>
+      <w:proofErr w:type="spellEnd"/>
+      <w:r>
+        <w:rPr>
+          <w:rFonts w:ascii="Consolas" w:hAnsi="Consolas"/>
+          <w:color w:val="545454"/>
+          <w:sz w:val="21"/>
+          <w:szCs w:val="21"/>
+          <w:shd w:val="clear" w:color="auto" w:fill="F2F2F2"/>
+        </w:rPr>
+        <w:t xml:space="preserve"> -y </w:t>
+      </w:r>
+      <w:proofErr w:type="spellStart"/>
+      <w:r>
+        <w:rPr>
+          <w:rFonts w:ascii="Consolas" w:hAnsi="Consolas"/>
+          <w:color w:val="545454"/>
+          <w:sz w:val="21"/>
+          <w:szCs w:val="21"/>
+          <w:shd w:val="clear" w:color="auto" w:fill="F2F2F2"/>
+        </w:rPr>
+        <w:t>install</w:t>
+      </w:r>
+      <w:proofErr w:type="spellEnd"/>
+      <w:r>
+        <w:rPr>
+          <w:rFonts w:ascii="Consolas" w:hAnsi="Consolas"/>
+          <w:color w:val="545454"/>
+          <w:sz w:val="21"/>
+          <w:szCs w:val="21"/>
+          <w:shd w:val="clear" w:color="auto" w:fill="F2F2F2"/>
+        </w:rPr>
+        <w:t xml:space="preserve"> </w:t>
+      </w:r>
+      <w:proofErr w:type="spellStart"/>
+      <w:r>
+        <w:rPr>
+          <w:rFonts w:ascii="Consolas" w:hAnsi="Consolas"/>
+          <w:color w:val="545454"/>
+          <w:sz w:val="21"/>
+          <w:szCs w:val="21"/>
+          <w:shd w:val="clear" w:color="auto" w:fill="F2F2F2"/>
+        </w:rPr>
+        <w:t>httpd</w:t>
+      </w:r>
+      <w:proofErr w:type="spellEnd"/>
     </w:p>
     <w:p>
       <w:pPr>
@@ -386,25 +820,331 @@
         </w:rPr>
         <w:t xml:space="preserve">Den Port 80 erlauben mit </w:t>
       </w:r>
-      <w:r>
-        <w:rPr>
-          <w:rFonts w:ascii="Consolas" w:hAnsi="Consolas"/>
-          <w:color w:val="545454"/>
-          <w:sz w:val="21"/>
-          <w:szCs w:val="21"/>
-          <w:shd w:val="clear" w:color="auto" w:fill="F2F2F2"/>
-        </w:rPr>
-        <w:t>sudo ufw allow 'Apache'</w:t>
-      </w:r>
-      <w:r>
-        <w:rPr>
-          <w:rFonts w:ascii="Consolas" w:hAnsi="Consolas"/>
-          <w:color w:val="545454"/>
-          <w:sz w:val="21"/>
-          <w:szCs w:val="21"/>
-          <w:shd w:val="clear" w:color="auto" w:fill="F2F2F2"/>
-        </w:rPr>
-        <w:t xml:space="preserve"> </w:t>
+      <w:proofErr w:type="spellStart"/>
+      <w:r>
+        <w:rPr>
+          <w:rFonts w:ascii="Consolas" w:hAnsi="Consolas"/>
+          <w:color w:val="545454"/>
+          <w:sz w:val="21"/>
+          <w:szCs w:val="21"/>
+          <w:shd w:val="clear" w:color="auto" w:fill="F2F2F2"/>
+        </w:rPr>
+        <w:t>sudo</w:t>
+      </w:r>
+      <w:proofErr w:type="spellEnd"/>
+      <w:r>
+        <w:rPr>
+          <w:rFonts w:ascii="Consolas" w:hAnsi="Consolas"/>
+          <w:color w:val="545454"/>
+          <w:sz w:val="21"/>
+          <w:szCs w:val="21"/>
+          <w:shd w:val="clear" w:color="auto" w:fill="F2F2F2"/>
+        </w:rPr>
+        <w:t xml:space="preserve"> </w:t>
+      </w:r>
+      <w:proofErr w:type="spellStart"/>
+      <w:r>
+        <w:rPr>
+          <w:rFonts w:ascii="Consolas" w:hAnsi="Consolas"/>
+          <w:color w:val="545454"/>
+          <w:sz w:val="21"/>
+          <w:szCs w:val="21"/>
+          <w:shd w:val="clear" w:color="auto" w:fill="F2F2F2"/>
+        </w:rPr>
+        <w:t>ufw</w:t>
+      </w:r>
+      <w:proofErr w:type="spellEnd"/>
+      <w:r>
+        <w:rPr>
+          <w:rFonts w:ascii="Consolas" w:hAnsi="Consolas"/>
+          <w:color w:val="545454"/>
+          <w:sz w:val="21"/>
+          <w:szCs w:val="21"/>
+          <w:shd w:val="clear" w:color="auto" w:fill="F2F2F2"/>
+        </w:rPr>
+        <w:t xml:space="preserve"> </w:t>
+      </w:r>
+      <w:proofErr w:type="spellStart"/>
+      <w:r>
+        <w:rPr>
+          <w:rFonts w:ascii="Consolas" w:hAnsi="Consolas"/>
+          <w:color w:val="545454"/>
+          <w:sz w:val="21"/>
+          <w:szCs w:val="21"/>
+          <w:shd w:val="clear" w:color="auto" w:fill="F2F2F2"/>
+        </w:rPr>
+        <w:t>allow</w:t>
+      </w:r>
+      <w:proofErr w:type="spellEnd"/>
+      <w:r>
+        <w:rPr>
+          <w:rFonts w:ascii="Consolas" w:hAnsi="Consolas"/>
+          <w:color w:val="545454"/>
+          <w:sz w:val="21"/>
+          <w:szCs w:val="21"/>
+          <w:shd w:val="clear" w:color="auto" w:fill="F2F2F2"/>
+        </w:rPr>
+        <w:t xml:space="preserve"> 'Apache'</w:t>
+      </w:r>
+      <w:r>
+        <w:rPr>
+          <w:rFonts w:ascii="Consolas" w:hAnsi="Consolas"/>
+          <w:color w:val="545454"/>
+          <w:sz w:val="21"/>
+          <w:szCs w:val="21"/>
+          <w:shd w:val="clear" w:color="auto" w:fill="F2F2F2"/>
+        </w:rPr>
+        <w:t xml:space="preserve"> </w:t>
+      </w:r>
+    </w:p>
+    <w:p>
+      <w:r>
+        <w:t xml:space="preserve">Auf Fedora: </w:t>
+      </w:r>
+      <w:proofErr w:type="spellStart"/>
+      <w:r>
+        <w:rPr>
+          <w:rFonts w:ascii="Consolas" w:hAnsi="Consolas"/>
+          <w:color w:val="545454"/>
+          <w:sz w:val="21"/>
+          <w:szCs w:val="21"/>
+          <w:shd w:val="clear" w:color="auto" w:fill="F2F2F2"/>
+        </w:rPr>
+        <w:t>sudo</w:t>
+      </w:r>
+      <w:proofErr w:type="spellEnd"/>
+      <w:r>
+        <w:rPr>
+          <w:rFonts w:ascii="Consolas" w:hAnsi="Consolas"/>
+          <w:color w:val="545454"/>
+          <w:sz w:val="21"/>
+          <w:szCs w:val="21"/>
+          <w:shd w:val="clear" w:color="auto" w:fill="F2F2F2"/>
+        </w:rPr>
+        <w:t xml:space="preserve"> </w:t>
+      </w:r>
+      <w:proofErr w:type="spellStart"/>
+      <w:r>
+        <w:rPr>
+          <w:rFonts w:ascii="Consolas" w:hAnsi="Consolas"/>
+          <w:color w:val="545454"/>
+          <w:sz w:val="21"/>
+          <w:szCs w:val="21"/>
+          <w:shd w:val="clear" w:color="auto" w:fill="F2F2F2"/>
+        </w:rPr>
+        <w:t>firewall-cmd</w:t>
+      </w:r>
+      <w:proofErr w:type="spellEnd"/>
+      <w:r>
+        <w:rPr>
+          <w:rFonts w:ascii="Consolas" w:hAnsi="Consolas"/>
+          <w:color w:val="545454"/>
+          <w:sz w:val="21"/>
+          <w:szCs w:val="21"/>
+          <w:shd w:val="clear" w:color="auto" w:fill="F2F2F2"/>
+        </w:rPr>
+        <w:t xml:space="preserve"> --permanent --</w:t>
+      </w:r>
+      <w:proofErr w:type="spellStart"/>
+      <w:r>
+        <w:rPr>
+          <w:rFonts w:ascii="Consolas" w:hAnsi="Consolas"/>
+          <w:color w:val="545454"/>
+          <w:sz w:val="21"/>
+          <w:szCs w:val="21"/>
+          <w:shd w:val="clear" w:color="auto" w:fill="F2F2F2"/>
+        </w:rPr>
+        <w:t>add-port</w:t>
+      </w:r>
+      <w:proofErr w:type="spellEnd"/>
+      <w:r>
+        <w:rPr>
+          <w:rFonts w:ascii="Consolas" w:hAnsi="Consolas"/>
+          <w:color w:val="545454"/>
+          <w:sz w:val="21"/>
+          <w:szCs w:val="21"/>
+          <w:shd w:val="clear" w:color="auto" w:fill="F2F2F2"/>
+        </w:rPr>
+        <w:t>=80/</w:t>
+      </w:r>
+      <w:proofErr w:type="spellStart"/>
+      <w:r>
+        <w:rPr>
+          <w:rFonts w:ascii="Consolas" w:hAnsi="Consolas"/>
+          <w:color w:val="545454"/>
+          <w:sz w:val="21"/>
+          <w:szCs w:val="21"/>
+          <w:shd w:val="clear" w:color="auto" w:fill="F2F2F2"/>
+        </w:rPr>
+        <w:t>tcp</w:t>
+      </w:r>
+      <w:proofErr w:type="spellEnd"/>
+      <w:r>
+        <w:rPr>
+          <w:rFonts w:ascii="Consolas" w:hAnsi="Consolas"/>
+          <w:color w:val="545454"/>
+          <w:sz w:val="21"/>
+          <w:szCs w:val="21"/>
+          <w:shd w:val="clear" w:color="auto" w:fill="F2F2F2"/>
+        </w:rPr>
+        <w:t xml:space="preserve">, </w:t>
+      </w:r>
+      <w:proofErr w:type="spellStart"/>
+      <w:r>
+        <w:rPr>
+          <w:rFonts w:ascii="Consolas" w:hAnsi="Consolas"/>
+          <w:color w:val="545454"/>
+          <w:sz w:val="21"/>
+          <w:szCs w:val="21"/>
+          <w:shd w:val="clear" w:color="auto" w:fill="F2F2F2"/>
+        </w:rPr>
+        <w:t>sudo</w:t>
+      </w:r>
+      <w:proofErr w:type="spellEnd"/>
+      <w:r>
+        <w:rPr>
+          <w:rFonts w:ascii="Consolas" w:hAnsi="Consolas"/>
+          <w:color w:val="545454"/>
+          <w:sz w:val="21"/>
+          <w:szCs w:val="21"/>
+          <w:shd w:val="clear" w:color="auto" w:fill="F2F2F2"/>
+        </w:rPr>
+        <w:t xml:space="preserve"> </w:t>
+      </w:r>
+      <w:proofErr w:type="spellStart"/>
+      <w:r>
+        <w:rPr>
+          <w:rFonts w:ascii="Consolas" w:hAnsi="Consolas"/>
+          <w:color w:val="545454"/>
+          <w:sz w:val="21"/>
+          <w:szCs w:val="21"/>
+          <w:shd w:val="clear" w:color="auto" w:fill="F2F2F2"/>
+        </w:rPr>
+        <w:t>firewall-cmd</w:t>
+      </w:r>
+      <w:proofErr w:type="spellEnd"/>
+      <w:r>
+        <w:rPr>
+          <w:rFonts w:ascii="Consolas" w:hAnsi="Consolas"/>
+          <w:color w:val="545454"/>
+          <w:sz w:val="21"/>
+          <w:szCs w:val="21"/>
+          <w:shd w:val="clear" w:color="auto" w:fill="F2F2F2"/>
+        </w:rPr>
+        <w:t xml:space="preserve"> --permanent --</w:t>
+      </w:r>
+      <w:proofErr w:type="spellStart"/>
+      <w:r>
+        <w:rPr>
+          <w:rFonts w:ascii="Consolas" w:hAnsi="Consolas"/>
+          <w:color w:val="545454"/>
+          <w:sz w:val="21"/>
+          <w:szCs w:val="21"/>
+          <w:shd w:val="clear" w:color="auto" w:fill="F2F2F2"/>
+        </w:rPr>
+        <w:t>add-port</w:t>
+      </w:r>
+      <w:proofErr w:type="spellEnd"/>
+      <w:r>
+        <w:rPr>
+          <w:rFonts w:ascii="Consolas" w:hAnsi="Consolas"/>
+          <w:color w:val="545454"/>
+          <w:sz w:val="21"/>
+          <w:szCs w:val="21"/>
+          <w:shd w:val="clear" w:color="auto" w:fill="F2F2F2"/>
+        </w:rPr>
+        <w:t>=443/</w:t>
+      </w:r>
+      <w:proofErr w:type="spellStart"/>
+      <w:r>
+        <w:rPr>
+          <w:rFonts w:ascii="Consolas" w:hAnsi="Consolas"/>
+          <w:color w:val="545454"/>
+          <w:sz w:val="21"/>
+          <w:szCs w:val="21"/>
+          <w:shd w:val="clear" w:color="auto" w:fill="F2F2F2"/>
+        </w:rPr>
+        <w:t>tcp</w:t>
+      </w:r>
+      <w:proofErr w:type="spellEnd"/>
+      <w:r>
+        <w:rPr>
+          <w:rFonts w:ascii="Consolas" w:hAnsi="Consolas"/>
+          <w:color w:val="545454"/>
+          <w:sz w:val="21"/>
+          <w:szCs w:val="21"/>
+          <w:shd w:val="clear" w:color="auto" w:fill="F2F2F2"/>
+        </w:rPr>
+        <w:t xml:space="preserve">, </w:t>
+      </w:r>
+      <w:proofErr w:type="spellStart"/>
+      <w:r>
+        <w:rPr>
+          <w:rFonts w:ascii="Consolas" w:hAnsi="Consolas"/>
+          <w:color w:val="545454"/>
+          <w:sz w:val="21"/>
+          <w:szCs w:val="21"/>
+          <w:shd w:val="clear" w:color="auto" w:fill="F2F2F2"/>
+        </w:rPr>
+        <w:t>sudo</w:t>
+      </w:r>
+      <w:proofErr w:type="spellEnd"/>
+      <w:r>
+        <w:rPr>
+          <w:rFonts w:ascii="Consolas" w:hAnsi="Consolas"/>
+          <w:color w:val="545454"/>
+          <w:sz w:val="21"/>
+          <w:szCs w:val="21"/>
+          <w:shd w:val="clear" w:color="auto" w:fill="F2F2F2"/>
+        </w:rPr>
+        <w:t xml:space="preserve"> </w:t>
+      </w:r>
+      <w:proofErr w:type="spellStart"/>
+      <w:r>
+        <w:rPr>
+          <w:rFonts w:ascii="Consolas" w:hAnsi="Consolas"/>
+          <w:color w:val="545454"/>
+          <w:sz w:val="21"/>
+          <w:szCs w:val="21"/>
+          <w:shd w:val="clear" w:color="auto" w:fill="F2F2F2"/>
+        </w:rPr>
+        <w:t>firewall-cmd</w:t>
+      </w:r>
+      <w:proofErr w:type="spellEnd"/>
+      <w:r>
+        <w:rPr>
+          <w:rFonts w:ascii="Consolas" w:hAnsi="Consolas"/>
+          <w:color w:val="545454"/>
+          <w:sz w:val="21"/>
+          <w:szCs w:val="21"/>
+          <w:shd w:val="clear" w:color="auto" w:fill="F2F2F2"/>
+        </w:rPr>
+        <w:t xml:space="preserve"> </w:t>
+      </w:r>
+      <w:r>
+        <w:rPr>
+          <w:rFonts w:ascii="Consolas" w:hAnsi="Consolas"/>
+          <w:color w:val="545454"/>
+          <w:sz w:val="21"/>
+          <w:szCs w:val="21"/>
+          <w:shd w:val="clear" w:color="auto" w:fill="F2F2F2"/>
+        </w:rPr>
+        <w:t>–</w:t>
+      </w:r>
+      <w:proofErr w:type="spellStart"/>
+      <w:r>
+        <w:rPr>
+          <w:rFonts w:ascii="Consolas" w:hAnsi="Consolas"/>
+          <w:color w:val="545454"/>
+          <w:sz w:val="21"/>
+          <w:szCs w:val="21"/>
+          <w:shd w:val="clear" w:color="auto" w:fill="F2F2F2"/>
+        </w:rPr>
+        <w:t>reload</w:t>
+      </w:r>
+      <w:proofErr w:type="spellEnd"/>
+      <w:r>
+        <w:t>.</w:t>
       </w:r>
     </w:p>
     <w:p>
@@ -417,36 +1157,507 @@
         <w:rPr>
           <w:lang w:val="de-DE"/>
         </w:rPr>
-        <w:t>Der Apache Server startet im Normalfall automatisch so wie bei mir auch.</w:t>
+        <w:t>Der Apache Server startet im Normalfall automatisch</w:t>
+      </w:r>
+      <w:r>
+        <w:rPr>
+          <w:lang w:val="de-DE"/>
+        </w:rPr>
+        <w:t xml:space="preserve">, </w:t>
+      </w:r>
+      <w:r>
+        <w:rPr>
+          <w:lang w:val="de-DE"/>
+        </w:rPr>
+        <w:t>so</w:t>
+      </w:r>
+      <w:r>
+        <w:rPr>
+          <w:lang w:val="de-DE"/>
+        </w:rPr>
+        <w:t xml:space="preserve"> war es auch bei mir</w:t>
+      </w:r>
+      <w:r>
+        <w:rPr>
+          <w:lang w:val="de-DE"/>
+        </w:rPr>
+        <w:t>.</w:t>
+      </w:r>
+    </w:p>
+    <w:p>
+      <w:pPr>
+        <w:rPr>
+          <w:lang w:val="de-DE"/>
+        </w:rPr>
+      </w:pPr>
+      <w:r>
+        <w:rPr>
+          <w:lang w:val="de-DE"/>
+        </w:rPr>
+        <w:t xml:space="preserve">Auf Fedora: Apache starten mit dem Befehl: </w:t>
+      </w:r>
+      <w:proofErr w:type="spellStart"/>
+      <w:r>
+        <w:rPr>
+          <w:rFonts w:ascii="Consolas" w:hAnsi="Consolas"/>
+          <w:color w:val="545454"/>
+          <w:sz w:val="21"/>
+          <w:szCs w:val="21"/>
+          <w:shd w:val="clear" w:color="auto" w:fill="F2F2F2"/>
+        </w:rPr>
+        <w:t>sudo</w:t>
+      </w:r>
+      <w:proofErr w:type="spellEnd"/>
+      <w:r>
+        <w:rPr>
+          <w:rFonts w:ascii="Consolas" w:hAnsi="Consolas"/>
+          <w:color w:val="545454"/>
+          <w:sz w:val="21"/>
+          <w:szCs w:val="21"/>
+          <w:shd w:val="clear" w:color="auto" w:fill="F2F2F2"/>
+        </w:rPr>
+        <w:t xml:space="preserve"> </w:t>
+      </w:r>
+      <w:proofErr w:type="spellStart"/>
+      <w:r>
+        <w:rPr>
+          <w:rFonts w:ascii="Consolas" w:hAnsi="Consolas"/>
+          <w:color w:val="545454"/>
+          <w:sz w:val="21"/>
+          <w:szCs w:val="21"/>
+          <w:shd w:val="clear" w:color="auto" w:fill="F2F2F2"/>
+        </w:rPr>
+        <w:t>systemctl</w:t>
+      </w:r>
+      <w:proofErr w:type="spellEnd"/>
+      <w:r>
+        <w:rPr>
+          <w:rFonts w:ascii="Consolas" w:hAnsi="Consolas"/>
+          <w:color w:val="545454"/>
+          <w:sz w:val="21"/>
+          <w:szCs w:val="21"/>
+          <w:shd w:val="clear" w:color="auto" w:fill="F2F2F2"/>
+        </w:rPr>
+        <w:t xml:space="preserve"> </w:t>
+      </w:r>
+      <w:proofErr w:type="spellStart"/>
+      <w:r>
+        <w:rPr>
+          <w:rFonts w:ascii="Consolas" w:hAnsi="Consolas"/>
+          <w:color w:val="545454"/>
+          <w:sz w:val="21"/>
+          <w:szCs w:val="21"/>
+          <w:shd w:val="clear" w:color="auto" w:fill="F2F2F2"/>
+        </w:rPr>
+        <w:t>start</w:t>
+      </w:r>
+      <w:proofErr w:type="spellEnd"/>
+      <w:r>
+        <w:rPr>
+          <w:rFonts w:ascii="Consolas" w:hAnsi="Consolas"/>
+          <w:color w:val="545454"/>
+          <w:sz w:val="21"/>
+          <w:szCs w:val="21"/>
+          <w:shd w:val="clear" w:color="auto" w:fill="F2F2F2"/>
+        </w:rPr>
+        <w:t xml:space="preserve"> </w:t>
+      </w:r>
+      <w:proofErr w:type="spellStart"/>
+      <w:r>
+        <w:rPr>
+          <w:rFonts w:ascii="Consolas" w:hAnsi="Consolas"/>
+          <w:color w:val="545454"/>
+          <w:sz w:val="21"/>
+          <w:szCs w:val="21"/>
+          <w:shd w:val="clear" w:color="auto" w:fill="F2F2F2"/>
+        </w:rPr>
+        <w:t>httpd</w:t>
+      </w:r>
+      <w:proofErr w:type="spellEnd"/>
+      <w:r>
+        <w:rPr>
+          <w:lang w:val="de-DE"/>
+        </w:rPr>
+        <w:t xml:space="preserve"> und damit es beim Booten startet </w:t>
+      </w:r>
+      <w:proofErr w:type="spellStart"/>
+      <w:r>
+        <w:rPr>
+          <w:rFonts w:ascii="Consolas" w:hAnsi="Consolas"/>
+          <w:color w:val="545454"/>
+          <w:sz w:val="21"/>
+          <w:szCs w:val="21"/>
+          <w:shd w:val="clear" w:color="auto" w:fill="F2F2F2"/>
+        </w:rPr>
+        <w:t>sudo</w:t>
+      </w:r>
+      <w:proofErr w:type="spellEnd"/>
+      <w:r>
+        <w:rPr>
+          <w:rFonts w:ascii="Consolas" w:hAnsi="Consolas"/>
+          <w:color w:val="545454"/>
+          <w:sz w:val="21"/>
+          <w:szCs w:val="21"/>
+          <w:shd w:val="clear" w:color="auto" w:fill="F2F2F2"/>
+        </w:rPr>
+        <w:t xml:space="preserve"> </w:t>
+      </w:r>
+      <w:proofErr w:type="spellStart"/>
+      <w:r>
+        <w:rPr>
+          <w:rFonts w:ascii="Consolas" w:hAnsi="Consolas"/>
+          <w:color w:val="545454"/>
+          <w:sz w:val="21"/>
+          <w:szCs w:val="21"/>
+          <w:shd w:val="clear" w:color="auto" w:fill="F2F2F2"/>
+        </w:rPr>
+        <w:t>systemctl</w:t>
+      </w:r>
+      <w:proofErr w:type="spellEnd"/>
+      <w:r>
+        <w:rPr>
+          <w:rFonts w:ascii="Consolas" w:hAnsi="Consolas"/>
+          <w:color w:val="545454"/>
+          <w:sz w:val="21"/>
+          <w:szCs w:val="21"/>
+          <w:shd w:val="clear" w:color="auto" w:fill="F2F2F2"/>
+        </w:rPr>
+        <w:t xml:space="preserve"> </w:t>
+      </w:r>
+      <w:proofErr w:type="spellStart"/>
+      <w:r>
+        <w:rPr>
+          <w:rFonts w:ascii="Consolas" w:hAnsi="Consolas"/>
+          <w:color w:val="545454"/>
+          <w:sz w:val="21"/>
+          <w:szCs w:val="21"/>
+          <w:shd w:val="clear" w:color="auto" w:fill="F2F2F2"/>
+        </w:rPr>
+        <w:t>enable</w:t>
+      </w:r>
+      <w:proofErr w:type="spellEnd"/>
+      <w:r>
+        <w:rPr>
+          <w:rFonts w:ascii="Consolas" w:hAnsi="Consolas"/>
+          <w:color w:val="545454"/>
+          <w:sz w:val="21"/>
+          <w:szCs w:val="21"/>
+          <w:shd w:val="clear" w:color="auto" w:fill="F2F2F2"/>
+        </w:rPr>
+        <w:t xml:space="preserve"> </w:t>
+      </w:r>
+      <w:proofErr w:type="spellStart"/>
+      <w:r>
+        <w:rPr>
+          <w:rFonts w:ascii="Consolas" w:hAnsi="Consolas"/>
+          <w:color w:val="545454"/>
+          <w:sz w:val="21"/>
+          <w:szCs w:val="21"/>
+          <w:shd w:val="clear" w:color="auto" w:fill="F2F2F2"/>
+        </w:rPr>
+        <w:t>httpd</w:t>
+      </w:r>
+      <w:proofErr w:type="spellEnd"/>
+      <w:r>
+        <w:t>.</w:t>
       </w:r>
     </w:p>
     <w:p>
       <w:pPr>
         <w:pStyle w:val="berschrift1"/>
       </w:pPr>
+      <w:proofErr w:type="spellStart"/>
       <w:r>
         <w:t>Wireguard</w:t>
+      </w:r>
+      <w:proofErr w:type="spellEnd"/>
+      <w:r>
+        <w:t xml:space="preserve"> auf Ubuntu als Server</w:t>
       </w:r>
     </w:p>
     <w:p>
       <w:r>
-        <w:t xml:space="preserve">Installation von Wireguard mit </w:t>
-      </w:r>
-      <w:r>
-        <w:t>sudo apt install software-properties-common</w:t>
-      </w:r>
-      <w:r>
+        <w:t xml:space="preserve">Installation von </w:t>
+      </w:r>
+      <w:proofErr w:type="spellStart"/>
+      <w:r>
+        <w:t>Wireguard</w:t>
+      </w:r>
+      <w:proofErr w:type="spellEnd"/>
+      <w:r>
+        <w:t xml:space="preserve"> mit </w:t>
+      </w:r>
+      <w:proofErr w:type="spellStart"/>
+      <w:r>
+        <w:rPr>
+          <w:rFonts w:ascii="Courier New" w:hAnsi="Courier New" w:cs="Courier New"/>
+          <w:color w:val="212529"/>
+          <w:sz w:val="21"/>
+          <w:szCs w:val="21"/>
+          <w:shd w:val="clear" w:color="auto" w:fill="F5F7F8"/>
+        </w:rPr>
+        <w:t>sudo</w:t>
+      </w:r>
+      <w:proofErr w:type="spellEnd"/>
+      <w:r>
+        <w:rPr>
+          <w:rFonts w:ascii="Courier New" w:hAnsi="Courier New" w:cs="Courier New"/>
+          <w:color w:val="212529"/>
+          <w:sz w:val="21"/>
+          <w:szCs w:val="21"/>
+          <w:shd w:val="clear" w:color="auto" w:fill="F5F7F8"/>
+        </w:rPr>
+        <w:t xml:space="preserve"> </w:t>
+      </w:r>
+      <w:proofErr w:type="spellStart"/>
+      <w:r>
+        <w:rPr>
+          <w:rFonts w:ascii="Courier New" w:hAnsi="Courier New" w:cs="Courier New"/>
+          <w:color w:val="212529"/>
+          <w:sz w:val="21"/>
+          <w:szCs w:val="21"/>
+          <w:shd w:val="clear" w:color="auto" w:fill="F5F7F8"/>
+        </w:rPr>
+        <w:t>apt</w:t>
+      </w:r>
+      <w:proofErr w:type="spellEnd"/>
+      <w:r>
+        <w:rPr>
+          <w:rFonts w:ascii="Courier New" w:hAnsi="Courier New" w:cs="Courier New"/>
+          <w:color w:val="212529"/>
+          <w:sz w:val="21"/>
+          <w:szCs w:val="21"/>
+          <w:shd w:val="clear" w:color="auto" w:fill="F5F7F8"/>
+        </w:rPr>
+        <w:t xml:space="preserve"> </w:t>
+      </w:r>
+      <w:proofErr w:type="spellStart"/>
+      <w:r>
+        <w:rPr>
+          <w:rFonts w:ascii="Courier New" w:hAnsi="Courier New" w:cs="Courier New"/>
+          <w:color w:val="212529"/>
+          <w:sz w:val="21"/>
+          <w:szCs w:val="21"/>
+          <w:shd w:val="clear" w:color="auto" w:fill="F5F7F8"/>
+        </w:rPr>
+        <w:t>install</w:t>
+      </w:r>
+      <w:proofErr w:type="spellEnd"/>
+      <w:r>
+        <w:rPr>
+          <w:rFonts w:ascii="Courier New" w:hAnsi="Courier New" w:cs="Courier New"/>
+          <w:color w:val="212529"/>
+          <w:sz w:val="21"/>
+          <w:szCs w:val="21"/>
+          <w:shd w:val="clear" w:color="auto" w:fill="F5F7F8"/>
+        </w:rPr>
+        <w:t xml:space="preserve"> software-</w:t>
+      </w:r>
+      <w:proofErr w:type="spellStart"/>
+      <w:r>
+        <w:rPr>
+          <w:rFonts w:ascii="Courier New" w:hAnsi="Courier New" w:cs="Courier New"/>
+          <w:color w:val="212529"/>
+          <w:sz w:val="21"/>
+          <w:szCs w:val="21"/>
+          <w:shd w:val="clear" w:color="auto" w:fill="F5F7F8"/>
+        </w:rPr>
+        <w:t>properties</w:t>
+      </w:r>
+      <w:proofErr w:type="spellEnd"/>
+      <w:r>
+        <w:rPr>
+          <w:rFonts w:ascii="Courier New" w:hAnsi="Courier New" w:cs="Courier New"/>
+          <w:color w:val="212529"/>
+          <w:sz w:val="21"/>
+          <w:szCs w:val="21"/>
+          <w:shd w:val="clear" w:color="auto" w:fill="F5F7F8"/>
+        </w:rPr>
+        <w:t>-</w:t>
+      </w:r>
+      <w:proofErr w:type="spellStart"/>
+      <w:r>
+        <w:rPr>
+          <w:rFonts w:ascii="Courier New" w:hAnsi="Courier New" w:cs="Courier New"/>
+          <w:color w:val="212529"/>
+          <w:sz w:val="21"/>
+          <w:szCs w:val="21"/>
+          <w:shd w:val="clear" w:color="auto" w:fill="F5F7F8"/>
+        </w:rPr>
+        <w:t>common</w:t>
+      </w:r>
+      <w:proofErr w:type="spellEnd"/>
+      <w:r>
+        <w:rPr>
+          <w:rFonts w:ascii="Courier New" w:hAnsi="Courier New" w:cs="Courier New"/>
+          <w:color w:val="212529"/>
+          <w:sz w:val="21"/>
+          <w:szCs w:val="21"/>
+          <w:shd w:val="clear" w:color="auto" w:fill="F5F7F8"/>
+        </w:rPr>
         <w:t xml:space="preserve">, </w:t>
       </w:r>
-      <w:r>
-        <w:t>sudo add-apt-repository ppa:wireguard/wireguard</w:t>
-      </w:r>
+      <w:proofErr w:type="spellStart"/>
+      <w:r>
+        <w:rPr>
+          <w:rFonts w:ascii="Courier New" w:hAnsi="Courier New" w:cs="Courier New"/>
+          <w:color w:val="212529"/>
+          <w:sz w:val="21"/>
+          <w:szCs w:val="21"/>
+          <w:shd w:val="clear" w:color="auto" w:fill="F5F7F8"/>
+        </w:rPr>
+        <w:t>sudo</w:t>
+      </w:r>
+      <w:proofErr w:type="spellEnd"/>
+      <w:r>
+        <w:rPr>
+          <w:rFonts w:ascii="Courier New" w:hAnsi="Courier New" w:cs="Courier New"/>
+          <w:color w:val="212529"/>
+          <w:sz w:val="21"/>
+          <w:szCs w:val="21"/>
+          <w:shd w:val="clear" w:color="auto" w:fill="F5F7F8"/>
+        </w:rPr>
+        <w:t xml:space="preserve"> </w:t>
+      </w:r>
+      <w:proofErr w:type="spellStart"/>
+      <w:r>
+        <w:rPr>
+          <w:rFonts w:ascii="Courier New" w:hAnsi="Courier New" w:cs="Courier New"/>
+          <w:color w:val="212529"/>
+          <w:sz w:val="21"/>
+          <w:szCs w:val="21"/>
+          <w:shd w:val="clear" w:color="auto" w:fill="F5F7F8"/>
+        </w:rPr>
+        <w:t>add-apt-repository</w:t>
+      </w:r>
+      <w:proofErr w:type="spellEnd"/>
+      <w:r>
+        <w:rPr>
+          <w:rFonts w:ascii="Courier New" w:hAnsi="Courier New" w:cs="Courier New"/>
+          <w:color w:val="212529"/>
+          <w:sz w:val="21"/>
+          <w:szCs w:val="21"/>
+          <w:shd w:val="clear" w:color="auto" w:fill="F5F7F8"/>
+        </w:rPr>
+        <w:t xml:space="preserve"> </w:t>
+      </w:r>
+      <w:proofErr w:type="spellStart"/>
+      <w:proofErr w:type="gramStart"/>
+      <w:r>
+        <w:rPr>
+          <w:rFonts w:ascii="Courier New" w:hAnsi="Courier New" w:cs="Courier New"/>
+          <w:color w:val="212529"/>
+          <w:sz w:val="21"/>
+          <w:szCs w:val="21"/>
+          <w:shd w:val="clear" w:color="auto" w:fill="F5F7F8"/>
+        </w:rPr>
+        <w:t>ppa:wireguard</w:t>
+      </w:r>
+      <w:proofErr w:type="spellEnd"/>
+      <w:proofErr w:type="gramEnd"/>
+      <w:r>
+        <w:rPr>
+          <w:rFonts w:ascii="Courier New" w:hAnsi="Courier New" w:cs="Courier New"/>
+          <w:color w:val="212529"/>
+          <w:sz w:val="21"/>
+          <w:szCs w:val="21"/>
+          <w:shd w:val="clear" w:color="auto" w:fill="F5F7F8"/>
+        </w:rPr>
+        <w:t>/</w:t>
+      </w:r>
+      <w:proofErr w:type="spellStart"/>
+      <w:r>
+        <w:rPr>
+          <w:rFonts w:ascii="Courier New" w:hAnsi="Courier New" w:cs="Courier New"/>
+          <w:color w:val="212529"/>
+          <w:sz w:val="21"/>
+          <w:szCs w:val="21"/>
+          <w:shd w:val="clear" w:color="auto" w:fill="F5F7F8"/>
+        </w:rPr>
+        <w:t>wireguard</w:t>
+      </w:r>
+      <w:proofErr w:type="spellEnd"/>
       <w:r>
         <w:t xml:space="preserve"> und </w:t>
       </w:r>
-      <w:r>
-        <w:t>sudo apt install wireguard</w:t>
-      </w:r>
+      <w:proofErr w:type="spellStart"/>
+      <w:r>
+        <w:rPr>
+          <w:rFonts w:ascii="Courier New" w:hAnsi="Courier New" w:cs="Courier New"/>
+          <w:color w:val="212529"/>
+          <w:sz w:val="21"/>
+          <w:szCs w:val="21"/>
+          <w:shd w:val="clear" w:color="auto" w:fill="F5F7F8"/>
+        </w:rPr>
+        <w:t>sudo</w:t>
+      </w:r>
+      <w:proofErr w:type="spellEnd"/>
+      <w:r>
+        <w:rPr>
+          <w:rFonts w:ascii="Courier New" w:hAnsi="Courier New" w:cs="Courier New"/>
+          <w:color w:val="212529"/>
+          <w:sz w:val="21"/>
+          <w:szCs w:val="21"/>
+          <w:shd w:val="clear" w:color="auto" w:fill="F5F7F8"/>
+        </w:rPr>
+        <w:t xml:space="preserve"> </w:t>
+      </w:r>
+      <w:proofErr w:type="spellStart"/>
+      <w:r>
+        <w:rPr>
+          <w:rFonts w:ascii="Courier New" w:hAnsi="Courier New" w:cs="Courier New"/>
+          <w:color w:val="212529"/>
+          <w:sz w:val="21"/>
+          <w:szCs w:val="21"/>
+          <w:shd w:val="clear" w:color="auto" w:fill="F5F7F8"/>
+        </w:rPr>
+        <w:t>apt</w:t>
+      </w:r>
+      <w:proofErr w:type="spellEnd"/>
+      <w:r>
+        <w:rPr>
+          <w:rFonts w:ascii="Courier New" w:hAnsi="Courier New" w:cs="Courier New"/>
+          <w:color w:val="212529"/>
+          <w:sz w:val="21"/>
+          <w:szCs w:val="21"/>
+          <w:shd w:val="clear" w:color="auto" w:fill="F5F7F8"/>
+        </w:rPr>
+        <w:t xml:space="preserve"> </w:t>
+      </w:r>
+      <w:proofErr w:type="spellStart"/>
+      <w:r>
+        <w:rPr>
+          <w:rFonts w:ascii="Courier New" w:hAnsi="Courier New" w:cs="Courier New"/>
+          <w:color w:val="212529"/>
+          <w:sz w:val="21"/>
+          <w:szCs w:val="21"/>
+          <w:shd w:val="clear" w:color="auto" w:fill="F5F7F8"/>
+        </w:rPr>
+        <w:t>install</w:t>
+      </w:r>
+      <w:proofErr w:type="spellEnd"/>
+      <w:r>
+        <w:rPr>
+          <w:rFonts w:ascii="Courier New" w:hAnsi="Courier New" w:cs="Courier New"/>
+          <w:color w:val="212529"/>
+          <w:sz w:val="21"/>
+          <w:szCs w:val="21"/>
+          <w:shd w:val="clear" w:color="auto" w:fill="F5F7F8"/>
+        </w:rPr>
+        <w:t xml:space="preserve"> </w:t>
+      </w:r>
+      <w:proofErr w:type="spellStart"/>
+      <w:r>
+        <w:rPr>
+          <w:rFonts w:ascii="Courier New" w:hAnsi="Courier New" w:cs="Courier New"/>
+          <w:color w:val="212529"/>
+          <w:sz w:val="21"/>
+          <w:szCs w:val="21"/>
+          <w:shd w:val="clear" w:color="auto" w:fill="F5F7F8"/>
+        </w:rPr>
+        <w:t>wireguard</w:t>
+      </w:r>
+      <w:proofErr w:type="spellEnd"/>
       <w:r>
         <w:t>.</w:t>
       </w:r>
@@ -455,19 +1666,417 @@
       <w:r>
         <w:t xml:space="preserve">Public und Private Keys kann man mit </w:t>
       </w:r>
-      <w:r>
-        <w:t>wg genkey | sudo tee /etc/wireguard/privatekey | wg pubkey | sudo tee /etc/wireguard/publickey</w:t>
-      </w:r>
-      <w:r>
-        <w:t xml:space="preserve"> erstellen lasse. Diese befinden sich dann in /etc/wireguard.</w:t>
-      </w:r>
-      <w:r>
-        <w:t xml:space="preserve"> Private Key auslesen siehe Screenshot.</w:t>
+      <w:proofErr w:type="spellStart"/>
+      <w:r>
+        <w:rPr>
+          <w:rFonts w:ascii="Courier New" w:hAnsi="Courier New" w:cs="Courier New"/>
+          <w:color w:val="212529"/>
+          <w:sz w:val="21"/>
+          <w:szCs w:val="21"/>
+          <w:shd w:val="clear" w:color="auto" w:fill="F5F7F8"/>
+        </w:rPr>
+        <w:t>wg</w:t>
+      </w:r>
+      <w:proofErr w:type="spellEnd"/>
+      <w:r>
+        <w:rPr>
+          <w:rFonts w:ascii="Courier New" w:hAnsi="Courier New" w:cs="Courier New"/>
+          <w:color w:val="212529"/>
+          <w:sz w:val="21"/>
+          <w:szCs w:val="21"/>
+          <w:shd w:val="clear" w:color="auto" w:fill="F5F7F8"/>
+        </w:rPr>
+        <w:t xml:space="preserve"> </w:t>
+      </w:r>
+      <w:proofErr w:type="spellStart"/>
+      <w:r>
+        <w:rPr>
+          <w:rFonts w:ascii="Courier New" w:hAnsi="Courier New" w:cs="Courier New"/>
+          <w:color w:val="212529"/>
+          <w:sz w:val="21"/>
+          <w:szCs w:val="21"/>
+          <w:shd w:val="clear" w:color="auto" w:fill="F5F7F8"/>
+        </w:rPr>
+        <w:t>genkey</w:t>
+      </w:r>
+      <w:proofErr w:type="spellEnd"/>
+      <w:r>
+        <w:rPr>
+          <w:rFonts w:ascii="Courier New" w:hAnsi="Courier New" w:cs="Courier New"/>
+          <w:color w:val="212529"/>
+          <w:sz w:val="21"/>
+          <w:szCs w:val="21"/>
+          <w:shd w:val="clear" w:color="auto" w:fill="F5F7F8"/>
+        </w:rPr>
+        <w:t xml:space="preserve"> | </w:t>
+      </w:r>
+      <w:proofErr w:type="spellStart"/>
+      <w:r>
+        <w:rPr>
+          <w:rFonts w:ascii="Courier New" w:hAnsi="Courier New" w:cs="Courier New"/>
+          <w:color w:val="212529"/>
+          <w:sz w:val="21"/>
+          <w:szCs w:val="21"/>
+          <w:shd w:val="clear" w:color="auto" w:fill="F5F7F8"/>
+        </w:rPr>
+        <w:t>sudo</w:t>
+      </w:r>
+      <w:proofErr w:type="spellEnd"/>
+      <w:r>
+        <w:rPr>
+          <w:rFonts w:ascii="Courier New" w:hAnsi="Courier New" w:cs="Courier New"/>
+          <w:color w:val="212529"/>
+          <w:sz w:val="21"/>
+          <w:szCs w:val="21"/>
+          <w:shd w:val="clear" w:color="auto" w:fill="F5F7F8"/>
+        </w:rPr>
+        <w:t xml:space="preserve"> </w:t>
+      </w:r>
+      <w:proofErr w:type="spellStart"/>
+      <w:r>
+        <w:rPr>
+          <w:rFonts w:ascii="Courier New" w:hAnsi="Courier New" w:cs="Courier New"/>
+          <w:color w:val="212529"/>
+          <w:sz w:val="21"/>
+          <w:szCs w:val="21"/>
+          <w:shd w:val="clear" w:color="auto" w:fill="F5F7F8"/>
+        </w:rPr>
+        <w:t>tee</w:t>
+      </w:r>
+      <w:proofErr w:type="spellEnd"/>
+      <w:r>
+        <w:rPr>
+          <w:rFonts w:ascii="Courier New" w:hAnsi="Courier New" w:cs="Courier New"/>
+          <w:color w:val="212529"/>
+          <w:sz w:val="21"/>
+          <w:szCs w:val="21"/>
+          <w:shd w:val="clear" w:color="auto" w:fill="F5F7F8"/>
+        </w:rPr>
+        <w:t xml:space="preserve"> /</w:t>
+      </w:r>
+      <w:proofErr w:type="spellStart"/>
+      <w:r>
+        <w:rPr>
+          <w:rFonts w:ascii="Courier New" w:hAnsi="Courier New" w:cs="Courier New"/>
+          <w:color w:val="212529"/>
+          <w:sz w:val="21"/>
+          <w:szCs w:val="21"/>
+          <w:shd w:val="clear" w:color="auto" w:fill="F5F7F8"/>
+        </w:rPr>
+        <w:t>etc</w:t>
+      </w:r>
+      <w:proofErr w:type="spellEnd"/>
+      <w:r>
+        <w:rPr>
+          <w:rFonts w:ascii="Courier New" w:hAnsi="Courier New" w:cs="Courier New"/>
+          <w:color w:val="212529"/>
+          <w:sz w:val="21"/>
+          <w:szCs w:val="21"/>
+          <w:shd w:val="clear" w:color="auto" w:fill="F5F7F8"/>
+        </w:rPr>
+        <w:t>/</w:t>
+      </w:r>
+      <w:proofErr w:type="spellStart"/>
+      <w:r>
+        <w:rPr>
+          <w:rFonts w:ascii="Courier New" w:hAnsi="Courier New" w:cs="Courier New"/>
+          <w:color w:val="212529"/>
+          <w:sz w:val="21"/>
+          <w:szCs w:val="21"/>
+          <w:shd w:val="clear" w:color="auto" w:fill="F5F7F8"/>
+        </w:rPr>
+        <w:t>wireguard</w:t>
+      </w:r>
+      <w:proofErr w:type="spellEnd"/>
+      <w:r>
+        <w:rPr>
+          <w:rFonts w:ascii="Courier New" w:hAnsi="Courier New" w:cs="Courier New"/>
+          <w:color w:val="212529"/>
+          <w:sz w:val="21"/>
+          <w:szCs w:val="21"/>
+          <w:shd w:val="clear" w:color="auto" w:fill="F5F7F8"/>
+        </w:rPr>
+        <w:t>/</w:t>
+      </w:r>
+      <w:proofErr w:type="spellStart"/>
+      <w:r>
+        <w:rPr>
+          <w:rFonts w:ascii="Courier New" w:hAnsi="Courier New" w:cs="Courier New"/>
+          <w:color w:val="212529"/>
+          <w:sz w:val="21"/>
+          <w:szCs w:val="21"/>
+          <w:shd w:val="clear" w:color="auto" w:fill="F5F7F8"/>
+        </w:rPr>
+        <w:t>privatekey</w:t>
+      </w:r>
+      <w:proofErr w:type="spellEnd"/>
+      <w:r>
+        <w:rPr>
+          <w:rFonts w:ascii="Courier New" w:hAnsi="Courier New" w:cs="Courier New"/>
+          <w:color w:val="212529"/>
+          <w:sz w:val="21"/>
+          <w:szCs w:val="21"/>
+          <w:shd w:val="clear" w:color="auto" w:fill="F5F7F8"/>
+        </w:rPr>
+        <w:t xml:space="preserve"> | </w:t>
+      </w:r>
+      <w:proofErr w:type="spellStart"/>
+      <w:r>
+        <w:rPr>
+          <w:rFonts w:ascii="Courier New" w:hAnsi="Courier New" w:cs="Courier New"/>
+          <w:color w:val="212529"/>
+          <w:sz w:val="21"/>
+          <w:szCs w:val="21"/>
+          <w:shd w:val="clear" w:color="auto" w:fill="F5F7F8"/>
+        </w:rPr>
+        <w:t>wg</w:t>
+      </w:r>
+      <w:proofErr w:type="spellEnd"/>
+      <w:r>
+        <w:rPr>
+          <w:rFonts w:ascii="Courier New" w:hAnsi="Courier New" w:cs="Courier New"/>
+          <w:color w:val="212529"/>
+          <w:sz w:val="21"/>
+          <w:szCs w:val="21"/>
+          <w:shd w:val="clear" w:color="auto" w:fill="F5F7F8"/>
+        </w:rPr>
+        <w:t xml:space="preserve"> </w:t>
+      </w:r>
+      <w:proofErr w:type="spellStart"/>
+      <w:r>
+        <w:rPr>
+          <w:rFonts w:ascii="Courier New" w:hAnsi="Courier New" w:cs="Courier New"/>
+          <w:color w:val="212529"/>
+          <w:sz w:val="21"/>
+          <w:szCs w:val="21"/>
+          <w:shd w:val="clear" w:color="auto" w:fill="F5F7F8"/>
+        </w:rPr>
+        <w:t>pubkey</w:t>
+      </w:r>
+      <w:proofErr w:type="spellEnd"/>
+      <w:r>
+        <w:rPr>
+          <w:rFonts w:ascii="Courier New" w:hAnsi="Courier New" w:cs="Courier New"/>
+          <w:color w:val="212529"/>
+          <w:sz w:val="21"/>
+          <w:szCs w:val="21"/>
+          <w:shd w:val="clear" w:color="auto" w:fill="F5F7F8"/>
+        </w:rPr>
+        <w:t xml:space="preserve"> | </w:t>
+      </w:r>
+      <w:proofErr w:type="spellStart"/>
+      <w:r>
+        <w:rPr>
+          <w:rFonts w:ascii="Courier New" w:hAnsi="Courier New" w:cs="Courier New"/>
+          <w:color w:val="212529"/>
+          <w:sz w:val="21"/>
+          <w:szCs w:val="21"/>
+          <w:shd w:val="clear" w:color="auto" w:fill="F5F7F8"/>
+        </w:rPr>
+        <w:t>sudo</w:t>
+      </w:r>
+      <w:proofErr w:type="spellEnd"/>
+      <w:r>
+        <w:rPr>
+          <w:rFonts w:ascii="Courier New" w:hAnsi="Courier New" w:cs="Courier New"/>
+          <w:color w:val="212529"/>
+          <w:sz w:val="21"/>
+          <w:szCs w:val="21"/>
+          <w:shd w:val="clear" w:color="auto" w:fill="F5F7F8"/>
+        </w:rPr>
+        <w:t xml:space="preserve"> </w:t>
+      </w:r>
+      <w:proofErr w:type="spellStart"/>
+      <w:r>
+        <w:rPr>
+          <w:rFonts w:ascii="Courier New" w:hAnsi="Courier New" w:cs="Courier New"/>
+          <w:color w:val="212529"/>
+          <w:sz w:val="21"/>
+          <w:szCs w:val="21"/>
+          <w:shd w:val="clear" w:color="auto" w:fill="F5F7F8"/>
+        </w:rPr>
+        <w:t>tee</w:t>
+      </w:r>
+      <w:proofErr w:type="spellEnd"/>
+      <w:r>
+        <w:rPr>
+          <w:rFonts w:ascii="Courier New" w:hAnsi="Courier New" w:cs="Courier New"/>
+          <w:color w:val="212529"/>
+          <w:sz w:val="21"/>
+          <w:szCs w:val="21"/>
+          <w:shd w:val="clear" w:color="auto" w:fill="F5F7F8"/>
+        </w:rPr>
+        <w:t xml:space="preserve"> /</w:t>
+      </w:r>
+      <w:proofErr w:type="spellStart"/>
+      <w:r>
+        <w:rPr>
+          <w:rFonts w:ascii="Courier New" w:hAnsi="Courier New" w:cs="Courier New"/>
+          <w:color w:val="212529"/>
+          <w:sz w:val="21"/>
+          <w:szCs w:val="21"/>
+          <w:shd w:val="clear" w:color="auto" w:fill="F5F7F8"/>
+        </w:rPr>
+        <w:t>etc</w:t>
+      </w:r>
+      <w:proofErr w:type="spellEnd"/>
+      <w:r>
+        <w:rPr>
+          <w:rFonts w:ascii="Courier New" w:hAnsi="Courier New" w:cs="Courier New"/>
+          <w:color w:val="212529"/>
+          <w:sz w:val="21"/>
+          <w:szCs w:val="21"/>
+          <w:shd w:val="clear" w:color="auto" w:fill="F5F7F8"/>
+        </w:rPr>
+        <w:t>/</w:t>
+      </w:r>
+      <w:proofErr w:type="spellStart"/>
+      <w:r>
+        <w:rPr>
+          <w:rFonts w:ascii="Courier New" w:hAnsi="Courier New" w:cs="Courier New"/>
+          <w:color w:val="212529"/>
+          <w:sz w:val="21"/>
+          <w:szCs w:val="21"/>
+          <w:shd w:val="clear" w:color="auto" w:fill="F5F7F8"/>
+        </w:rPr>
+        <w:t>wireguard</w:t>
+      </w:r>
+      <w:proofErr w:type="spellEnd"/>
+      <w:r>
+        <w:rPr>
+          <w:rFonts w:ascii="Courier New" w:hAnsi="Courier New" w:cs="Courier New"/>
+          <w:color w:val="212529"/>
+          <w:sz w:val="21"/>
+          <w:szCs w:val="21"/>
+          <w:shd w:val="clear" w:color="auto" w:fill="F5F7F8"/>
+        </w:rPr>
+        <w:t>/</w:t>
+      </w:r>
+      <w:proofErr w:type="spellStart"/>
+      <w:r>
+        <w:rPr>
+          <w:rFonts w:ascii="Courier New" w:hAnsi="Courier New" w:cs="Courier New"/>
+          <w:color w:val="212529"/>
+          <w:sz w:val="21"/>
+          <w:szCs w:val="21"/>
+          <w:shd w:val="clear" w:color="auto" w:fill="F5F7F8"/>
+        </w:rPr>
+        <w:t>publickey</w:t>
+      </w:r>
+      <w:proofErr w:type="spellEnd"/>
+      <w:r>
+        <w:t xml:space="preserve"> erstellen lasse</w:t>
+      </w:r>
+      <w:r>
+        <w:t>n</w:t>
+      </w:r>
+      <w:r>
+        <w:t>. Diese befinden sich dann in /</w:t>
+      </w:r>
+      <w:proofErr w:type="spellStart"/>
+      <w:r>
+        <w:t>etc</w:t>
+      </w:r>
+      <w:proofErr w:type="spellEnd"/>
+      <w:r>
+        <w:t>/</w:t>
+      </w:r>
+      <w:proofErr w:type="spellStart"/>
+      <w:r>
+        <w:t>wireguard</w:t>
+      </w:r>
+      <w:proofErr w:type="spellEnd"/>
+      <w:r>
+        <w:t>.</w:t>
+      </w:r>
+      <w:r>
+        <w:t xml:space="preserve"> Private Key auslesen</w:t>
+      </w:r>
+      <w:r>
+        <w:t xml:space="preserve"> (</w:t>
+      </w:r>
+      <w:r>
+        <w:t>siehe Screenshot</w:t>
+      </w:r>
+      <w:r>
+        <w:t>)</w:t>
+      </w:r>
+      <w:r>
+        <w:t>.</w:t>
       </w:r>
     </w:p>
     <w:p>
       <w:r>
-        <w:t xml:space="preserve">Konfigurationsfile mit nano /etc/wireguard/wg0.conf erstellen. Hier fügen wir das ein: </w:t>
+        <w:t xml:space="preserve">Konfigurationsfile mit </w:t>
+      </w:r>
+      <w:proofErr w:type="spellStart"/>
+      <w:r>
+        <w:rPr>
+          <w:rFonts w:ascii="Courier New" w:hAnsi="Courier New" w:cs="Courier New"/>
+          <w:color w:val="212529"/>
+          <w:sz w:val="21"/>
+          <w:szCs w:val="21"/>
+          <w:shd w:val="clear" w:color="auto" w:fill="F5F7F8"/>
+        </w:rPr>
+        <w:t>nano</w:t>
+      </w:r>
+      <w:proofErr w:type="spellEnd"/>
+      <w:r>
+        <w:rPr>
+          <w:rFonts w:ascii="Courier New" w:hAnsi="Courier New" w:cs="Courier New"/>
+          <w:color w:val="212529"/>
+          <w:sz w:val="21"/>
+          <w:szCs w:val="21"/>
+          <w:shd w:val="clear" w:color="auto" w:fill="F5F7F8"/>
+        </w:rPr>
+        <w:t xml:space="preserve"> /</w:t>
+      </w:r>
+      <w:proofErr w:type="spellStart"/>
+      <w:r>
+        <w:rPr>
+          <w:rFonts w:ascii="Courier New" w:hAnsi="Courier New" w:cs="Courier New"/>
+          <w:color w:val="212529"/>
+          <w:sz w:val="21"/>
+          <w:szCs w:val="21"/>
+          <w:shd w:val="clear" w:color="auto" w:fill="F5F7F8"/>
+        </w:rPr>
+        <w:t>etc</w:t>
+      </w:r>
+      <w:proofErr w:type="spellEnd"/>
+      <w:r>
+        <w:rPr>
+          <w:rFonts w:ascii="Courier New" w:hAnsi="Courier New" w:cs="Courier New"/>
+          <w:color w:val="212529"/>
+          <w:sz w:val="21"/>
+          <w:szCs w:val="21"/>
+          <w:shd w:val="clear" w:color="auto" w:fill="F5F7F8"/>
+        </w:rPr>
+        <w:t>/</w:t>
+      </w:r>
+      <w:proofErr w:type="spellStart"/>
+      <w:r>
+        <w:rPr>
+          <w:rFonts w:ascii="Courier New" w:hAnsi="Courier New" w:cs="Courier New"/>
+          <w:color w:val="212529"/>
+          <w:sz w:val="21"/>
+          <w:szCs w:val="21"/>
+          <w:shd w:val="clear" w:color="auto" w:fill="F5F7F8"/>
+        </w:rPr>
+        <w:t>wireguard</w:t>
+      </w:r>
+      <w:proofErr w:type="spellEnd"/>
+      <w:r>
+        <w:rPr>
+          <w:rFonts w:ascii="Courier New" w:hAnsi="Courier New" w:cs="Courier New"/>
+          <w:color w:val="212529"/>
+          <w:sz w:val="21"/>
+          <w:szCs w:val="21"/>
+          <w:shd w:val="clear" w:color="auto" w:fill="F5F7F8"/>
+        </w:rPr>
+        <w:t>/wg0.conf</w:t>
+      </w:r>
+      <w:r>
+        <w:t xml:space="preserve"> erstellen. Hier fügen wir das ein: </w:t>
       </w:r>
     </w:p>
     <w:p>
@@ -475,6 +2084,7 @@
         <w:rPr>
           <w:noProof/>
         </w:rPr>
+        <w:lastRenderedPageBreak/>
         <mc:AlternateContent>
           <mc:Choice Requires="wps">
             <w:drawing>
@@ -528,8 +2138,13 @@
                             <w:r>
                               <w:br/>
                             </w:r>
-                            <w:r>
-                              <w:t xml:space="preserve">Address = </w:t>
+                            <w:proofErr w:type="spellStart"/>
+                            <w:r>
+                              <w:t>Address</w:t>
+                            </w:r>
+                            <w:proofErr w:type="spellEnd"/>
+                            <w:r>
+                              <w:t xml:space="preserve"> = </w:t>
                             </w:r>
                             <w:r>
                               <w:t>192.168.0.1</w:t>
@@ -543,20 +2158,40 @@
                             <w:r>
                               <w:br/>
                             </w:r>
-                            <w:r>
-                              <w:t>SaveConfig = true</w:t>
-                            </w:r>
+                            <w:proofErr w:type="spellStart"/>
+                            <w:r>
+                              <w:t>SaveConfig</w:t>
+                            </w:r>
+                            <w:proofErr w:type="spellEnd"/>
+                            <w:r>
+                              <w:t xml:space="preserve"> = </w:t>
+                            </w:r>
+                            <w:proofErr w:type="spellStart"/>
+                            <w:r>
+                              <w:t>true</w:t>
+                            </w:r>
+                            <w:proofErr w:type="spellEnd"/>
                             <w:r>
                               <w:br/>
                             </w:r>
-                            <w:r>
-                              <w:t>ListenPort = 51820</w:t>
+                            <w:proofErr w:type="spellStart"/>
+                            <w:r>
+                              <w:t>ListenPort</w:t>
+                            </w:r>
+                            <w:proofErr w:type="spellEnd"/>
+                            <w:r>
+                              <w:t xml:space="preserve"> = 51820</w:t>
                             </w:r>
                             <w:r>
                               <w:br/>
                             </w:r>
-                            <w:r>
-                              <w:t xml:space="preserve">PrivateKey = </w:t>
+                            <w:proofErr w:type="spellStart"/>
+                            <w:r>
+                              <w:t>PrivateKey</w:t>
+                            </w:r>
+                            <w:proofErr w:type="spellEnd"/>
+                            <w:r>
+                              <w:t xml:space="preserve"> = </w:t>
                             </w:r>
                             <w:r>
                               <w:t xml:space="preserve"> Hier Private Key einfügen</w:t>
@@ -564,8 +2199,37 @@
                             <w:r>
                               <w:br/>
                             </w:r>
-                            <w:r>
-                              <w:t xml:space="preserve">PostUp = iptables -A FORWARD -i %i -j ACCEPT; iptables -t nat -A POSTROUTING -o </w:t>
+                            <w:proofErr w:type="spellStart"/>
+                            <w:r>
+                              <w:t>PostUp</w:t>
+                            </w:r>
+                            <w:proofErr w:type="spellEnd"/>
+                            <w:r>
+                              <w:t xml:space="preserve"> = </w:t>
+                            </w:r>
+                            <w:proofErr w:type="spellStart"/>
+                            <w:r>
+                              <w:t>iptables</w:t>
+                            </w:r>
+                            <w:proofErr w:type="spellEnd"/>
+                            <w:r>
+                              <w:t xml:space="preserve"> -A FORWARD -i %i -j ACCEPT; </w:t>
+                            </w:r>
+                            <w:proofErr w:type="spellStart"/>
+                            <w:r>
+                              <w:t>iptables</w:t>
+                            </w:r>
+                            <w:proofErr w:type="spellEnd"/>
+                            <w:r>
+                              <w:t xml:space="preserve"> -t </w:t>
+                            </w:r>
+                            <w:proofErr w:type="spellStart"/>
+                            <w:r>
+                              <w:t>nat</w:t>
+                            </w:r>
+                            <w:proofErr w:type="spellEnd"/>
+                            <w:r>
+                              <w:t xml:space="preserve"> -A POSTROUTING -o </w:t>
                             </w:r>
                             <w:r>
                               <w:t>enp0s3</w:t>
@@ -576,8 +2240,37 @@
                             <w:r>
                               <w:br/>
                             </w:r>
-                            <w:r>
-                              <w:t xml:space="preserve">PostDown = iptables -D FORWARD -i %i -j ACCEPT; iptables -t nat -D POSTROUTING -o </w:t>
+                            <w:proofErr w:type="spellStart"/>
+                            <w:r>
+                              <w:t>PostDown</w:t>
+                            </w:r>
+                            <w:proofErr w:type="spellEnd"/>
+                            <w:r>
+                              <w:t xml:space="preserve"> = </w:t>
+                            </w:r>
+                            <w:proofErr w:type="spellStart"/>
+                            <w:r>
+                              <w:t>iptables</w:t>
+                            </w:r>
+                            <w:proofErr w:type="spellEnd"/>
+                            <w:r>
+                              <w:t xml:space="preserve"> -D FORWARD -i %i -j ACCEPT; </w:t>
+                            </w:r>
+                            <w:proofErr w:type="spellStart"/>
+                            <w:r>
+                              <w:t>iptables</w:t>
+                            </w:r>
+                            <w:proofErr w:type="spellEnd"/>
+                            <w:r>
+                              <w:t xml:space="preserve"> -t </w:t>
+                            </w:r>
+                            <w:proofErr w:type="spellStart"/>
+                            <w:r>
+                              <w:t>nat</w:t>
+                            </w:r>
+                            <w:proofErr w:type="spellEnd"/>
+                            <w:r>
+                              <w:t xml:space="preserve"> -D POSTROUTING -o </w:t>
                             </w:r>
                             <w:r>
                               <w:t>e</w:t>
@@ -622,8 +2315,13 @@
                       <w:r>
                         <w:br/>
                       </w:r>
-                      <w:r>
-                        <w:t xml:space="preserve">Address = </w:t>
+                      <w:proofErr w:type="spellStart"/>
+                      <w:r>
+                        <w:t>Address</w:t>
+                      </w:r>
+                      <w:proofErr w:type="spellEnd"/>
+                      <w:r>
+                        <w:t xml:space="preserve"> = </w:t>
                       </w:r>
                       <w:r>
                         <w:t>192.168.0.1</w:t>
@@ -637,20 +2335,40 @@
                       <w:r>
                         <w:br/>
                       </w:r>
-                      <w:r>
-                        <w:t>SaveConfig = true</w:t>
-                      </w:r>
+                      <w:proofErr w:type="spellStart"/>
+                      <w:r>
+                        <w:t>SaveConfig</w:t>
+                      </w:r>
+                      <w:proofErr w:type="spellEnd"/>
+                      <w:r>
+                        <w:t xml:space="preserve"> = </w:t>
+                      </w:r>
+                      <w:proofErr w:type="spellStart"/>
+                      <w:r>
+                        <w:t>true</w:t>
+                      </w:r>
+                      <w:proofErr w:type="spellEnd"/>
                       <w:r>
                         <w:br/>
                       </w:r>
-                      <w:r>
-                        <w:t>ListenPort = 51820</w:t>
+                      <w:proofErr w:type="spellStart"/>
+                      <w:r>
+                        <w:t>ListenPort</w:t>
+                      </w:r>
+                      <w:proofErr w:type="spellEnd"/>
+                      <w:r>
+                        <w:t xml:space="preserve"> = 51820</w:t>
                       </w:r>
                       <w:r>
                         <w:br/>
                       </w:r>
-                      <w:r>
-                        <w:t xml:space="preserve">PrivateKey = </w:t>
+                      <w:proofErr w:type="spellStart"/>
+                      <w:r>
+                        <w:t>PrivateKey</w:t>
+                      </w:r>
+                      <w:proofErr w:type="spellEnd"/>
+                      <w:r>
+                        <w:t xml:space="preserve"> = </w:t>
                       </w:r>
                       <w:r>
                         <w:t xml:space="preserve"> Hier Private Key einfügen</w:t>
@@ -658,8 +2376,37 @@
                       <w:r>
                         <w:br/>
                       </w:r>
-                      <w:r>
-                        <w:t xml:space="preserve">PostUp = iptables -A FORWARD -i %i -j ACCEPT; iptables -t nat -A POSTROUTING -o </w:t>
+                      <w:proofErr w:type="spellStart"/>
+                      <w:r>
+                        <w:t>PostUp</w:t>
+                      </w:r>
+                      <w:proofErr w:type="spellEnd"/>
+                      <w:r>
+                        <w:t xml:space="preserve"> = </w:t>
+                      </w:r>
+                      <w:proofErr w:type="spellStart"/>
+                      <w:r>
+                        <w:t>iptables</w:t>
+                      </w:r>
+                      <w:proofErr w:type="spellEnd"/>
+                      <w:r>
+                        <w:t xml:space="preserve"> -A FORWARD -i %i -j ACCEPT; </w:t>
+                      </w:r>
+                      <w:proofErr w:type="spellStart"/>
+                      <w:r>
+                        <w:t>iptables</w:t>
+                      </w:r>
+                      <w:proofErr w:type="spellEnd"/>
+                      <w:r>
+                        <w:t xml:space="preserve"> -t </w:t>
+                      </w:r>
+                      <w:proofErr w:type="spellStart"/>
+                      <w:r>
+                        <w:t>nat</w:t>
+                      </w:r>
+                      <w:proofErr w:type="spellEnd"/>
+                      <w:r>
+                        <w:t xml:space="preserve"> -A POSTROUTING -o </w:t>
                       </w:r>
                       <w:r>
                         <w:t>enp0s3</w:t>
@@ -670,8 +2417,37 @@
                       <w:r>
                         <w:br/>
                       </w:r>
-                      <w:r>
-                        <w:t xml:space="preserve">PostDown = iptables -D FORWARD -i %i -j ACCEPT; iptables -t nat -D POSTROUTING -o </w:t>
+                      <w:proofErr w:type="spellStart"/>
+                      <w:r>
+                        <w:t>PostDown</w:t>
+                      </w:r>
+                      <w:proofErr w:type="spellEnd"/>
+                      <w:r>
+                        <w:t xml:space="preserve"> = </w:t>
+                      </w:r>
+                      <w:proofErr w:type="spellStart"/>
+                      <w:r>
+                        <w:t>iptables</w:t>
+                      </w:r>
+                      <w:proofErr w:type="spellEnd"/>
+                      <w:r>
+                        <w:t xml:space="preserve"> -D FORWARD -i %i -j ACCEPT; </w:t>
+                      </w:r>
+                      <w:proofErr w:type="spellStart"/>
+                      <w:r>
+                        <w:t>iptables</w:t>
+                      </w:r>
+                      <w:proofErr w:type="spellEnd"/>
+                      <w:r>
+                        <w:t xml:space="preserve"> -t </w:t>
+                      </w:r>
+                      <w:proofErr w:type="spellStart"/>
+                      <w:r>
+                        <w:t>nat</w:t>
+                      </w:r>
+                      <w:proofErr w:type="spellEnd"/>
+                      <w:r>
+                        <w:t xml:space="preserve"> -D POSTROUTING -o </w:t>
                       </w:r>
                       <w:r>
                         <w:t>e</w:t>
@@ -703,7 +2479,6 @@
         <w:rPr>
           <w:noProof/>
         </w:rPr>
-        <w:lastRenderedPageBreak/>
         <w:drawing>
           <wp:inline distT="0" distB="0" distL="0" distR="0" wp14:anchorId="0AAE74B1" wp14:editId="61BF6E09">
             <wp:extent cx="3895725" cy="447675"/>
@@ -720,7 +2495,7 @@
                     <pic:cNvPicPr/>
                   </pic:nvPicPr>
                   <pic:blipFill>
-                    <a:blip r:embed="rId4"/>
+                    <a:blip r:embed="rId6"/>
                     <a:stretch>
                       <a:fillRect/>
                     </a:stretch>
@@ -746,10 +2521,136 @@
     </w:p>
     <w:p>
       <w:r>
-        <w:t xml:space="preserve">Bei PostUp und PostDown public network interface eingeben. Siehe enp0s3. Dies kann man finden mit dem Befehl </w:t>
-      </w:r>
-      <w:r>
-        <w:t>ip -o -4 route show to default | awk '{print $5}'</w:t>
+        <w:t xml:space="preserve">Bei </w:t>
+      </w:r>
+      <w:proofErr w:type="spellStart"/>
+      <w:r>
+        <w:t>PostUp</w:t>
+      </w:r>
+      <w:proofErr w:type="spellEnd"/>
+      <w:r>
+        <w:t xml:space="preserve"> und </w:t>
+      </w:r>
+      <w:proofErr w:type="spellStart"/>
+      <w:r>
+        <w:t>PostDown</w:t>
+      </w:r>
+      <w:proofErr w:type="spellEnd"/>
+      <w:r>
+        <w:t xml:space="preserve"> </w:t>
+      </w:r>
+      <w:r>
+        <w:rPr>
+          <w:b/>
+        </w:rPr>
+        <w:t>eigenes</w:t>
+      </w:r>
+      <w:r>
+        <w:t xml:space="preserve"> </w:t>
+      </w:r>
+      <w:proofErr w:type="spellStart"/>
+      <w:r>
+        <w:t>public</w:t>
+      </w:r>
+      <w:proofErr w:type="spellEnd"/>
+      <w:r>
+        <w:t xml:space="preserve"> </w:t>
+      </w:r>
+      <w:r>
+        <w:t>n</w:t>
+      </w:r>
+      <w:r>
+        <w:t xml:space="preserve">etwork </w:t>
+      </w:r>
+      <w:r>
+        <w:t>I</w:t>
+      </w:r>
+      <w:r>
+        <w:t xml:space="preserve">nterface eingeben. Siehe enp0s3. Dies kann man finden mit dem Befehl </w:t>
+      </w:r>
+      <w:proofErr w:type="spellStart"/>
+      <w:r>
+        <w:rPr>
+          <w:shd w:val="clear" w:color="auto" w:fill="F5F7F8"/>
+        </w:rPr>
+        <w:t>ip</w:t>
+      </w:r>
+      <w:proofErr w:type="spellEnd"/>
+      <w:r>
+        <w:rPr>
+          <w:shd w:val="clear" w:color="auto" w:fill="F5F7F8"/>
+        </w:rPr>
+        <w:t xml:space="preserve"> -o -4 route </w:t>
+      </w:r>
+      <w:proofErr w:type="spellStart"/>
+      <w:r>
+        <w:rPr>
+          <w:shd w:val="clear" w:color="auto" w:fill="F5F7F8"/>
+        </w:rPr>
+        <w:t>show</w:t>
+      </w:r>
+      <w:proofErr w:type="spellEnd"/>
+      <w:r>
+        <w:rPr>
+          <w:shd w:val="clear" w:color="auto" w:fill="F5F7F8"/>
+        </w:rPr>
+        <w:t xml:space="preserve"> </w:t>
+      </w:r>
+      <w:proofErr w:type="spellStart"/>
+      <w:r>
+        <w:rPr>
+          <w:shd w:val="clear" w:color="auto" w:fill="F5F7F8"/>
+        </w:rPr>
+        <w:t>to</w:t>
+      </w:r>
+      <w:proofErr w:type="spellEnd"/>
+      <w:r>
+        <w:rPr>
+          <w:shd w:val="clear" w:color="auto" w:fill="F5F7F8"/>
+        </w:rPr>
+        <w:t xml:space="preserve"> </w:t>
+      </w:r>
+      <w:proofErr w:type="spellStart"/>
+      <w:r>
+        <w:rPr>
+          <w:shd w:val="clear" w:color="auto" w:fill="F5F7F8"/>
+        </w:rPr>
+        <w:t>default</w:t>
+      </w:r>
+      <w:proofErr w:type="spellEnd"/>
+      <w:r>
+        <w:rPr>
+          <w:shd w:val="clear" w:color="auto" w:fill="F5F7F8"/>
+        </w:rPr>
+        <w:t xml:space="preserve"> | </w:t>
+      </w:r>
+      <w:proofErr w:type="spellStart"/>
+      <w:r>
+        <w:rPr>
+          <w:shd w:val="clear" w:color="auto" w:fill="F5F7F8"/>
+        </w:rPr>
+        <w:t>awk</w:t>
+      </w:r>
+      <w:proofErr w:type="spellEnd"/>
+      <w:r>
+        <w:rPr>
+          <w:shd w:val="clear" w:color="auto" w:fill="F5F7F8"/>
+        </w:rPr>
+        <w:t xml:space="preserve"> '{</w:t>
+      </w:r>
+      <w:proofErr w:type="spellStart"/>
+      <w:r>
+        <w:rPr>
+          <w:shd w:val="clear" w:color="auto" w:fill="F5F7F8"/>
+        </w:rPr>
+        <w:t>print</w:t>
+      </w:r>
+      <w:proofErr w:type="spellEnd"/>
+      <w:r>
+        <w:rPr>
+          <w:shd w:val="clear" w:color="auto" w:fill="F5F7F8"/>
+        </w:rPr>
+        <w:t xml:space="preserve"> $5}'</w:t>
       </w:r>
       <w:r>
         <w:t>.</w:t>
@@ -759,8 +2660,47 @@
       <w:r>
         <w:t xml:space="preserve">Das wg0 Interface jetzt einschalten mit </w:t>
       </w:r>
-      <w:r>
-        <w:t>sudo wg-quick up wg0</w:t>
+      <w:proofErr w:type="spellStart"/>
+      <w:r>
+        <w:rPr>
+          <w:shd w:val="clear" w:color="auto" w:fill="F5F7F8"/>
+        </w:rPr>
+        <w:t>sudo</w:t>
+      </w:r>
+      <w:proofErr w:type="spellEnd"/>
+      <w:r>
+        <w:rPr>
+          <w:shd w:val="clear" w:color="auto" w:fill="F5F7F8"/>
+        </w:rPr>
+        <w:t xml:space="preserve"> </w:t>
+      </w:r>
+      <w:proofErr w:type="spellStart"/>
+      <w:r>
+        <w:rPr>
+          <w:shd w:val="clear" w:color="auto" w:fill="F5F7F8"/>
+        </w:rPr>
+        <w:t>wg</w:t>
+      </w:r>
+      <w:proofErr w:type="spellEnd"/>
+      <w:r>
+        <w:rPr>
+          <w:shd w:val="clear" w:color="auto" w:fill="F5F7F8"/>
+        </w:rPr>
+        <w:t xml:space="preserve">-quick </w:t>
+      </w:r>
+      <w:proofErr w:type="spellStart"/>
+      <w:r>
+        <w:rPr>
+          <w:shd w:val="clear" w:color="auto" w:fill="F5F7F8"/>
+        </w:rPr>
+        <w:t>up</w:t>
+      </w:r>
+      <w:proofErr w:type="spellEnd"/>
+      <w:r>
+        <w:rPr>
+          <w:shd w:val="clear" w:color="auto" w:fill="F5F7F8"/>
+        </w:rPr>
+        <w:t xml:space="preserve"> wg0</w:t>
       </w:r>
       <w:r>
         <w:t>.</w:t>
@@ -770,39 +2710,852 @@
       <w:r>
         <w:t xml:space="preserve">Beim Booten automatisch starten mit </w:t>
       </w:r>
-      <w:r>
-        <w:t>sudo systemctl enable wg-quick@wg0</w:t>
-      </w:r>
-      <w:r>
+      <w:proofErr w:type="spellStart"/>
+      <w:r>
+        <w:rPr>
+          <w:shd w:val="clear" w:color="auto" w:fill="F5F7F8"/>
+        </w:rPr>
+        <w:t>sudo</w:t>
+      </w:r>
+      <w:proofErr w:type="spellEnd"/>
+      <w:r>
+        <w:rPr>
+          <w:shd w:val="clear" w:color="auto" w:fill="F5F7F8"/>
+        </w:rPr>
+        <w:t xml:space="preserve"> </w:t>
+      </w:r>
+      <w:proofErr w:type="spellStart"/>
+      <w:r>
+        <w:rPr>
+          <w:shd w:val="clear" w:color="auto" w:fill="F5F7F8"/>
+        </w:rPr>
+        <w:t>systemctl</w:t>
+      </w:r>
+      <w:proofErr w:type="spellEnd"/>
+      <w:r>
+        <w:rPr>
+          <w:shd w:val="clear" w:color="auto" w:fill="F5F7F8"/>
+        </w:rPr>
+        <w:t xml:space="preserve"> </w:t>
+      </w:r>
+      <w:proofErr w:type="spellStart"/>
+      <w:r>
+        <w:rPr>
+          <w:shd w:val="clear" w:color="auto" w:fill="F5F7F8"/>
+        </w:rPr>
+        <w:t>enable</w:t>
+      </w:r>
+      <w:proofErr w:type="spellEnd"/>
+      <w:r>
+        <w:rPr>
+          <w:shd w:val="clear" w:color="auto" w:fill="F5F7F8"/>
+        </w:rPr>
+        <w:t xml:space="preserve"> wg-quick@wg0</w:t>
+      </w:r>
+      <w:r>
+        <w:rPr>
+          <w:shd w:val="clear" w:color="auto" w:fill="F5F7F8"/>
+        </w:rPr>
         <w:t>.</w:t>
       </w:r>
     </w:p>
     <w:p>
       <w:r>
-        <w:t>Jetzt noch die Firewall freigeben. Dafür öffnen wir das File „sysctl.conf“ mit einem Editor z.B. Nano.</w:t>
+        <w:t>Jetzt noch die Firewall freigeben. Dafür öffnen wir das File „</w:t>
+      </w:r>
+      <w:proofErr w:type="spellStart"/>
+      <w:r>
+        <w:t>sysctl.conf</w:t>
+      </w:r>
+      <w:proofErr w:type="spellEnd"/>
+      <w:r>
+        <w:t>“ mit einem Editor z.B. Nano.</w:t>
       </w:r>
     </w:p>
     <w:p>
       <w:r>
         <w:t xml:space="preserve">Befehl: </w:t>
       </w:r>
-      <w:r>
-        <w:t>sudo nano /etc/sysctl.conf</w:t>
-      </w:r>
-      <w:r>
-        <w:t xml:space="preserve"> und fügen dort </w:t>
-      </w:r>
-      <w:r>
-        <w:t>net.ipv4.ip_forward=1</w:t>
-      </w:r>
-      <w:r>
-        <w:t xml:space="preserve"> ein. Falls notwendig setzen wir den Port 51820/udp noch frei. Befehl: </w:t>
-      </w:r>
-      <w:r>
-        <w:t>sudo ufw allow 51820/udp</w:t>
+      <w:proofErr w:type="spellStart"/>
+      <w:r>
+        <w:rPr>
+          <w:shd w:val="clear" w:color="auto" w:fill="F5F7F8"/>
+        </w:rPr>
+        <w:t>sudo</w:t>
+      </w:r>
+      <w:proofErr w:type="spellEnd"/>
+      <w:r>
+        <w:rPr>
+          <w:shd w:val="clear" w:color="auto" w:fill="F5F7F8"/>
+        </w:rPr>
+        <w:t xml:space="preserve"> </w:t>
+      </w:r>
+      <w:proofErr w:type="spellStart"/>
+      <w:r>
+        <w:rPr>
+          <w:shd w:val="clear" w:color="auto" w:fill="F5F7F8"/>
+        </w:rPr>
+        <w:t>nano</w:t>
+      </w:r>
+      <w:proofErr w:type="spellEnd"/>
+      <w:r>
+        <w:rPr>
+          <w:shd w:val="clear" w:color="auto" w:fill="F5F7F8"/>
+        </w:rPr>
+        <w:t xml:space="preserve"> /</w:t>
+      </w:r>
+      <w:proofErr w:type="spellStart"/>
+      <w:r>
+        <w:rPr>
+          <w:shd w:val="clear" w:color="auto" w:fill="F5F7F8"/>
+        </w:rPr>
+        <w:t>etc</w:t>
+      </w:r>
+      <w:proofErr w:type="spellEnd"/>
+      <w:r>
+        <w:rPr>
+          <w:shd w:val="clear" w:color="auto" w:fill="F5F7F8"/>
+        </w:rPr>
+        <w:t>/</w:t>
+      </w:r>
+      <w:proofErr w:type="spellStart"/>
+      <w:r>
+        <w:rPr>
+          <w:shd w:val="clear" w:color="auto" w:fill="F5F7F8"/>
+        </w:rPr>
+        <w:t>sysctl.conf</w:t>
+      </w:r>
+      <w:proofErr w:type="spellEnd"/>
+      <w:r>
+        <w:t xml:space="preserve">. Wir </w:t>
+      </w:r>
+      <w:r>
+        <w:t xml:space="preserve">fügen dort </w:t>
+      </w:r>
+      <w:proofErr w:type="gramStart"/>
+      <w:r>
+        <w:rPr>
+          <w:shd w:val="clear" w:color="auto" w:fill="F5F7F8"/>
+        </w:rPr>
+        <w:t>net.ipv4.ip</w:t>
+      </w:r>
+      <w:proofErr w:type="gramEnd"/>
+      <w:r>
+        <w:rPr>
+          <w:shd w:val="clear" w:color="auto" w:fill="F5F7F8"/>
+        </w:rPr>
+        <w:t>_forward=1</w:t>
+      </w:r>
+      <w:r>
+        <w:t xml:space="preserve"> ein. Falls notwendig setzen wir den Port 51820/</w:t>
+      </w:r>
+      <w:proofErr w:type="spellStart"/>
+      <w:r>
+        <w:t>udp</w:t>
+      </w:r>
+      <w:proofErr w:type="spellEnd"/>
+      <w:r>
+        <w:t xml:space="preserve"> noch frei. Befehl: </w:t>
+      </w:r>
+      <w:proofErr w:type="spellStart"/>
+      <w:r>
+        <w:rPr>
+          <w:shd w:val="clear" w:color="auto" w:fill="F5F7F8"/>
+        </w:rPr>
+        <w:t>sudo</w:t>
+      </w:r>
+      <w:proofErr w:type="spellEnd"/>
+      <w:r>
+        <w:rPr>
+          <w:shd w:val="clear" w:color="auto" w:fill="F5F7F8"/>
+        </w:rPr>
+        <w:t xml:space="preserve"> </w:t>
+      </w:r>
+      <w:proofErr w:type="spellStart"/>
+      <w:r>
+        <w:rPr>
+          <w:shd w:val="clear" w:color="auto" w:fill="F5F7F8"/>
+        </w:rPr>
+        <w:t>ufw</w:t>
+      </w:r>
+      <w:proofErr w:type="spellEnd"/>
+      <w:r>
+        <w:rPr>
+          <w:shd w:val="clear" w:color="auto" w:fill="F5F7F8"/>
+        </w:rPr>
+        <w:t xml:space="preserve"> </w:t>
+      </w:r>
+      <w:proofErr w:type="spellStart"/>
+      <w:r>
+        <w:rPr>
+          <w:shd w:val="clear" w:color="auto" w:fill="F5F7F8"/>
+        </w:rPr>
+        <w:t>allow</w:t>
+      </w:r>
+      <w:proofErr w:type="spellEnd"/>
+      <w:r>
+        <w:rPr>
+          <w:shd w:val="clear" w:color="auto" w:fill="F5F7F8"/>
+        </w:rPr>
+        <w:t xml:space="preserve"> 51820/</w:t>
+      </w:r>
+      <w:proofErr w:type="spellStart"/>
+      <w:r>
+        <w:rPr>
+          <w:shd w:val="clear" w:color="auto" w:fill="F5F7F8"/>
+        </w:rPr>
+        <w:t>udp</w:t>
+      </w:r>
+      <w:proofErr w:type="spellEnd"/>
+      <w:r>
+        <w:t>.</w:t>
+      </w:r>
+    </w:p>
+    <w:p>
+      <w:r>
+        <w:t xml:space="preserve">Unsere Ubuntu </w:t>
+      </w:r>
+      <w:proofErr w:type="spellStart"/>
+      <w:r>
+        <w:t>Vm</w:t>
+      </w:r>
+      <w:proofErr w:type="spellEnd"/>
+      <w:r>
+        <w:t xml:space="preserve"> sollte nun als </w:t>
+      </w:r>
+      <w:r>
+        <w:t>Server</w:t>
+      </w:r>
+      <w:r>
+        <w:t xml:space="preserve"> dienen. </w:t>
+      </w:r>
+    </w:p>
+    <w:p>
+      <w:pPr>
+        <w:pStyle w:val="berschrift2"/>
+      </w:pPr>
+      <w:proofErr w:type="spellStart"/>
+      <w:r>
+        <w:t>Wireguard</w:t>
+      </w:r>
+      <w:proofErr w:type="spellEnd"/>
+      <w:r>
+        <w:t xml:space="preserve"> auf Arch als Client</w:t>
+      </w:r>
+    </w:p>
+    <w:p>
+      <w:r>
+        <w:t xml:space="preserve">Installation auf Fedora mit </w:t>
+      </w:r>
+      <w:proofErr w:type="spellStart"/>
+      <w:r>
+        <w:rPr>
+          <w:shd w:val="clear" w:color="auto" w:fill="F5F7F8"/>
+        </w:rPr>
+        <w:t>sudo</w:t>
+      </w:r>
+      <w:proofErr w:type="spellEnd"/>
+      <w:r>
+        <w:rPr>
+          <w:shd w:val="clear" w:color="auto" w:fill="F5F7F8"/>
+        </w:rPr>
+        <w:t xml:space="preserve"> </w:t>
+      </w:r>
+      <w:proofErr w:type="spellStart"/>
+      <w:r>
+        <w:rPr>
+          <w:shd w:val="clear" w:color="auto" w:fill="F5F7F8"/>
+        </w:rPr>
+        <w:t>dnf</w:t>
+      </w:r>
+      <w:proofErr w:type="spellEnd"/>
+      <w:r>
+        <w:rPr>
+          <w:shd w:val="clear" w:color="auto" w:fill="F5F7F8"/>
+        </w:rPr>
+        <w:t xml:space="preserve"> </w:t>
+      </w:r>
+      <w:proofErr w:type="spellStart"/>
+      <w:r>
+        <w:rPr>
+          <w:shd w:val="clear" w:color="auto" w:fill="F5F7F8"/>
+        </w:rPr>
+        <w:t>install</w:t>
+      </w:r>
+      <w:proofErr w:type="spellEnd"/>
+      <w:r>
+        <w:rPr>
+          <w:shd w:val="clear" w:color="auto" w:fill="F5F7F8"/>
+        </w:rPr>
+        <w:t xml:space="preserve"> </w:t>
+      </w:r>
+      <w:proofErr w:type="spellStart"/>
+      <w:r>
+        <w:rPr>
+          <w:shd w:val="clear" w:color="auto" w:fill="F5F7F8"/>
+        </w:rPr>
+        <w:t>wireguard</w:t>
+      </w:r>
+      <w:proofErr w:type="spellEnd"/>
+      <w:r>
+        <w:rPr>
+          <w:shd w:val="clear" w:color="auto" w:fill="F5F7F8"/>
+        </w:rPr>
+        <w:t>-tools</w:t>
+      </w:r>
+      <w:r>
+        <w:t xml:space="preserve">. Anschließen holen wir uns wieder Private und Public Key. Befehl: </w:t>
+      </w:r>
+      <w:proofErr w:type="spellStart"/>
+      <w:r>
+        <w:rPr>
+          <w:shd w:val="clear" w:color="auto" w:fill="F5F7F8"/>
+        </w:rPr>
+        <w:t>wg</w:t>
+      </w:r>
+      <w:proofErr w:type="spellEnd"/>
+      <w:r>
+        <w:rPr>
+          <w:shd w:val="clear" w:color="auto" w:fill="F5F7F8"/>
+        </w:rPr>
+        <w:t xml:space="preserve"> </w:t>
+      </w:r>
+      <w:proofErr w:type="spellStart"/>
+      <w:r>
+        <w:rPr>
+          <w:shd w:val="clear" w:color="auto" w:fill="F5F7F8"/>
+        </w:rPr>
+        <w:t>genkey</w:t>
+      </w:r>
+      <w:proofErr w:type="spellEnd"/>
+      <w:r>
+        <w:rPr>
+          <w:shd w:val="clear" w:color="auto" w:fill="F5F7F8"/>
+        </w:rPr>
+        <w:t xml:space="preserve"> | </w:t>
+      </w:r>
+      <w:proofErr w:type="spellStart"/>
+      <w:r>
+        <w:rPr>
+          <w:shd w:val="clear" w:color="auto" w:fill="F5F7F8"/>
+        </w:rPr>
+        <w:t>sudo</w:t>
+      </w:r>
+      <w:proofErr w:type="spellEnd"/>
+      <w:r>
+        <w:rPr>
+          <w:shd w:val="clear" w:color="auto" w:fill="F5F7F8"/>
+        </w:rPr>
+        <w:t xml:space="preserve"> </w:t>
+      </w:r>
+      <w:proofErr w:type="spellStart"/>
+      <w:r>
+        <w:rPr>
+          <w:shd w:val="clear" w:color="auto" w:fill="F5F7F8"/>
+        </w:rPr>
+        <w:t>tee</w:t>
+      </w:r>
+      <w:proofErr w:type="spellEnd"/>
+      <w:r>
+        <w:rPr>
+          <w:shd w:val="clear" w:color="auto" w:fill="F5F7F8"/>
+        </w:rPr>
+        <w:t xml:space="preserve"> /</w:t>
+      </w:r>
+      <w:proofErr w:type="spellStart"/>
+      <w:r>
+        <w:rPr>
+          <w:shd w:val="clear" w:color="auto" w:fill="F5F7F8"/>
+        </w:rPr>
+        <w:t>etc</w:t>
+      </w:r>
+      <w:proofErr w:type="spellEnd"/>
+      <w:r>
+        <w:rPr>
+          <w:shd w:val="clear" w:color="auto" w:fill="F5F7F8"/>
+        </w:rPr>
+        <w:t>/</w:t>
+      </w:r>
+      <w:proofErr w:type="spellStart"/>
+      <w:r>
+        <w:rPr>
+          <w:shd w:val="clear" w:color="auto" w:fill="F5F7F8"/>
+        </w:rPr>
+        <w:t>wireguard</w:t>
+      </w:r>
+      <w:proofErr w:type="spellEnd"/>
+      <w:r>
+        <w:rPr>
+          <w:shd w:val="clear" w:color="auto" w:fill="F5F7F8"/>
+        </w:rPr>
+        <w:t>/</w:t>
+      </w:r>
+      <w:proofErr w:type="spellStart"/>
+      <w:r>
+        <w:rPr>
+          <w:shd w:val="clear" w:color="auto" w:fill="F5F7F8"/>
+        </w:rPr>
+        <w:t>privatekey</w:t>
+      </w:r>
+      <w:proofErr w:type="spellEnd"/>
+      <w:r>
+        <w:rPr>
+          <w:shd w:val="clear" w:color="auto" w:fill="F5F7F8"/>
+        </w:rPr>
+        <w:t xml:space="preserve"> | </w:t>
+      </w:r>
+      <w:proofErr w:type="spellStart"/>
+      <w:r>
+        <w:rPr>
+          <w:shd w:val="clear" w:color="auto" w:fill="F5F7F8"/>
+        </w:rPr>
+        <w:t>wg</w:t>
+      </w:r>
+      <w:proofErr w:type="spellEnd"/>
+      <w:r>
+        <w:rPr>
+          <w:shd w:val="clear" w:color="auto" w:fill="F5F7F8"/>
+        </w:rPr>
+        <w:t xml:space="preserve"> </w:t>
+      </w:r>
+      <w:proofErr w:type="spellStart"/>
+      <w:r>
+        <w:rPr>
+          <w:shd w:val="clear" w:color="auto" w:fill="F5F7F8"/>
+        </w:rPr>
+        <w:t>pubkey</w:t>
+      </w:r>
+      <w:proofErr w:type="spellEnd"/>
+      <w:r>
+        <w:rPr>
+          <w:shd w:val="clear" w:color="auto" w:fill="F5F7F8"/>
+        </w:rPr>
+        <w:t xml:space="preserve"> | </w:t>
+      </w:r>
+      <w:proofErr w:type="spellStart"/>
+      <w:r>
+        <w:rPr>
+          <w:shd w:val="clear" w:color="auto" w:fill="F5F7F8"/>
+        </w:rPr>
+        <w:t>sudo</w:t>
+      </w:r>
+      <w:proofErr w:type="spellEnd"/>
+      <w:r>
+        <w:rPr>
+          <w:shd w:val="clear" w:color="auto" w:fill="F5F7F8"/>
+        </w:rPr>
+        <w:t xml:space="preserve"> </w:t>
+      </w:r>
+      <w:proofErr w:type="spellStart"/>
+      <w:r>
+        <w:rPr>
+          <w:shd w:val="clear" w:color="auto" w:fill="F5F7F8"/>
+        </w:rPr>
+        <w:t>tee</w:t>
+      </w:r>
+      <w:proofErr w:type="spellEnd"/>
+      <w:r>
+        <w:rPr>
+          <w:shd w:val="clear" w:color="auto" w:fill="F5F7F8"/>
+        </w:rPr>
+        <w:t xml:space="preserve"> /</w:t>
+      </w:r>
+      <w:proofErr w:type="spellStart"/>
+      <w:r>
+        <w:rPr>
+          <w:shd w:val="clear" w:color="auto" w:fill="F5F7F8"/>
+        </w:rPr>
+        <w:t>etc</w:t>
+      </w:r>
+      <w:proofErr w:type="spellEnd"/>
+      <w:r>
+        <w:rPr>
+          <w:shd w:val="clear" w:color="auto" w:fill="F5F7F8"/>
+        </w:rPr>
+        <w:t>/</w:t>
+      </w:r>
+      <w:proofErr w:type="spellStart"/>
+      <w:r>
+        <w:rPr>
+          <w:shd w:val="clear" w:color="auto" w:fill="F5F7F8"/>
+        </w:rPr>
+        <w:t>wireguard</w:t>
+      </w:r>
+      <w:proofErr w:type="spellEnd"/>
+      <w:r>
+        <w:rPr>
+          <w:shd w:val="clear" w:color="auto" w:fill="F5F7F8"/>
+        </w:rPr>
+        <w:t>/</w:t>
+      </w:r>
+      <w:proofErr w:type="spellStart"/>
+      <w:r>
+        <w:rPr>
+          <w:shd w:val="clear" w:color="auto" w:fill="F5F7F8"/>
+        </w:rPr>
+        <w:t>publickey</w:t>
+      </w:r>
+      <w:proofErr w:type="spellEnd"/>
+    </w:p>
+    <w:p>
+      <w:r>
+        <w:rPr>
+          <w:noProof/>
+        </w:rPr>
+        <mc:AlternateContent>
+          <mc:Choice Requires="wps">
+            <w:drawing>
+              <wp:anchor distT="45720" distB="45720" distL="114300" distR="114300" simplePos="0" relativeHeight="251661312" behindDoc="0" locked="0" layoutInCell="1" allowOverlap="1" wp14:anchorId="1CE2A366" wp14:editId="142BD30A">
+                <wp:simplePos x="0" y="0"/>
+                <wp:positionH relativeFrom="margin">
+                  <wp:align>left</wp:align>
+                </wp:positionH>
+                <wp:positionV relativeFrom="paragraph">
+                  <wp:posOffset>261620</wp:posOffset>
+                </wp:positionV>
+                <wp:extent cx="5648325" cy="1543050"/>
+                <wp:effectExtent l="0" t="0" r="28575" b="19050"/>
+                <wp:wrapSquare wrapText="bothSides"/>
+                <wp:docPr id="2" name="Textfeld 2"/>
+                <wp:cNvGraphicFramePr>
+                  <a:graphicFrameLocks xmlns:a="http://schemas.openxmlformats.org/drawingml/2006/main"/>
+                </wp:cNvGraphicFramePr>
+                <a:graphic xmlns:a="http://schemas.openxmlformats.org/drawingml/2006/main">
+                  <a:graphicData uri="http://schemas.microsoft.com/office/word/2010/wordprocessingShape">
+                    <wps:wsp>
+                      <wps:cNvSpPr txBox="1">
+                        <a:spLocks noChangeArrowheads="1"/>
+                      </wps:cNvSpPr>
+                      <wps:spPr bwMode="auto">
+                        <a:xfrm>
+                          <a:off x="0" y="0"/>
+                          <a:ext cx="5648325" cy="1543050"/>
+                        </a:xfrm>
+                        <a:prstGeom prst="rect">
+                          <a:avLst/>
+                        </a:prstGeom>
+                        <a:solidFill>
+                          <a:srgbClr val="FFFFFF"/>
+                        </a:solidFill>
+                        <a:ln w="9525">
+                          <a:solidFill>
+                            <a:srgbClr val="000000"/>
+                          </a:solidFill>
+                          <a:miter lim="800000"/>
+                          <a:headEnd/>
+                          <a:tailEnd/>
+                        </a:ln>
+                      </wps:spPr>
+                      <wps:txbx>
+                        <w:txbxContent>
+                          <w:p>
+                            <w:r>
+                              <w:t>[Interface]</w:t>
+                            </w:r>
+                            <w:r>
+                              <w:br/>
+                            </w:r>
+                            <w:proofErr w:type="spellStart"/>
+                            <w:r>
+                              <w:t>PrivateKey</w:t>
+                            </w:r>
+                            <w:proofErr w:type="spellEnd"/>
+                            <w:r>
+                              <w:t xml:space="preserve"> = CLIENT_PRIVATE_KEY</w:t>
+                            </w:r>
+                            <w:r>
+                              <w:br/>
+                            </w:r>
+                            <w:proofErr w:type="spellStart"/>
+                            <w:r>
+                              <w:t>Address</w:t>
+                            </w:r>
+                            <w:proofErr w:type="spellEnd"/>
+                            <w:r>
+                              <w:t xml:space="preserve"> = </w:t>
+                            </w:r>
+                            <w:r>
+                              <w:t>192.168.0</w:t>
+                            </w:r>
+                            <w:r>
+                              <w:t>.2/24</w:t>
+                            </w:r>
+                            <w:r>
+                              <w:br/>
+                            </w:r>
+                            <w:r>
+                              <w:t>[Peer]</w:t>
+                            </w:r>
+                            <w:r>
+                              <w:br/>
+                            </w:r>
+                            <w:proofErr w:type="spellStart"/>
+                            <w:r>
+                              <w:t>PublicKey</w:t>
+                            </w:r>
+                            <w:proofErr w:type="spellEnd"/>
+                            <w:r>
+                              <w:t xml:space="preserve"> = </w:t>
+                            </w:r>
+                            <w:r>
+                              <w:t>Hier Server Key einfügen</w:t>
+                            </w:r>
+                            <w:r>
+                              <w:br/>
+                            </w:r>
+                            <w:proofErr w:type="spellStart"/>
+                            <w:r>
+                              <w:t>Endpoint</w:t>
+                            </w:r>
+                            <w:proofErr w:type="spellEnd"/>
+                            <w:r>
+                              <w:t xml:space="preserve"> = SERVER_IP_ADDRESS:51820</w:t>
+                            </w:r>
+                            <w:r>
+                              <w:br/>
+                            </w:r>
+                            <w:proofErr w:type="spellStart"/>
+                            <w:r>
+                              <w:t>AllowedIPs</w:t>
+                            </w:r>
+                            <w:proofErr w:type="spellEnd"/>
+                            <w:r>
+                              <w:t xml:space="preserve"> = 0.0.0.0/0</w:t>
+                            </w:r>
+                          </w:p>
+                        </w:txbxContent>
+                      </wps:txbx>
+                      <wps:bodyPr rot="0" vert="horz" wrap="square" lIns="91440" tIns="45720" rIns="91440" bIns="45720" anchor="t" anchorCtr="0">
+                        <a:noAutofit/>
+                      </wps:bodyPr>
+                    </wps:wsp>
+                  </a:graphicData>
+                </a:graphic>
+                <wp14:sizeRelH relativeFrom="margin">
+                  <wp14:pctWidth>0</wp14:pctWidth>
+                </wp14:sizeRelH>
+                <wp14:sizeRelV relativeFrom="margin">
+                  <wp14:pctHeight>0</wp14:pctHeight>
+                </wp14:sizeRelV>
+              </wp:anchor>
+            </w:drawing>
+          </mc:Choice>
+          <mc:Fallback>
+            <w:pict>
+              <v:shape w14:anchorId="1CE2A366" id="_x0000_s1027" type="#_x0000_t202" style="position:absolute;margin-left:0;margin-top:20.6pt;width:444.75pt;height:121.5pt;z-index:251661312;visibility:visible;mso-wrap-style:square;mso-width-percent:0;mso-height-percent:0;mso-wrap-distance-left:9pt;mso-wrap-distance-top:3.6pt;mso-wrap-distance-right:9pt;mso-wrap-distance-bottom:3.6pt;mso-position-horizontal:left;mso-position-horizontal-relative:margin;mso-position-vertical:absolute;mso-position-vertical-relative:text;mso-width-percent:0;mso-height-percent:0;mso-width-relative:margin;mso-height-relative:margin;v-text-anchor:top" o:gfxdata="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">
+                <v:textbox>
+                  <w:txbxContent>
+                    <w:p>
+                      <w:r>
+                        <w:t>[Interface]</w:t>
+                      </w:r>
+                      <w:r>
+                        <w:br/>
+                      </w:r>
+                      <w:proofErr w:type="spellStart"/>
+                      <w:r>
+                        <w:t>PrivateKey</w:t>
+                      </w:r>
+                      <w:proofErr w:type="spellEnd"/>
+                      <w:r>
+                        <w:t xml:space="preserve"> = CLIENT_PRIVATE_KEY</w:t>
+                      </w:r>
+                      <w:r>
+                        <w:br/>
+                      </w:r>
+                      <w:proofErr w:type="spellStart"/>
+                      <w:r>
+                        <w:t>Address</w:t>
+                      </w:r>
+                      <w:proofErr w:type="spellEnd"/>
+                      <w:r>
+                        <w:t xml:space="preserve"> = </w:t>
+                      </w:r>
+                      <w:r>
+                        <w:t>192.168.0</w:t>
+                      </w:r>
+                      <w:r>
+                        <w:t>.2/24</w:t>
+                      </w:r>
+                      <w:r>
+                        <w:br/>
+                      </w:r>
+                      <w:r>
+                        <w:t>[Peer]</w:t>
+                      </w:r>
+                      <w:r>
+                        <w:br/>
+                      </w:r>
+                      <w:proofErr w:type="spellStart"/>
+                      <w:r>
+                        <w:t>PublicKey</w:t>
+                      </w:r>
+                      <w:proofErr w:type="spellEnd"/>
+                      <w:r>
+                        <w:t xml:space="preserve"> = </w:t>
+                      </w:r>
+                      <w:r>
+                        <w:t>Hier Server Key einfügen</w:t>
+                      </w:r>
+                      <w:r>
+                        <w:br/>
+                      </w:r>
+                      <w:proofErr w:type="spellStart"/>
+                      <w:r>
+                        <w:t>Endpoint</w:t>
+                      </w:r>
+                      <w:proofErr w:type="spellEnd"/>
+                      <w:r>
+                        <w:t xml:space="preserve"> = SERVER_IP_ADDRESS:51820</w:t>
+                      </w:r>
+                      <w:r>
+                        <w:br/>
+                      </w:r>
+                      <w:proofErr w:type="spellStart"/>
+                      <w:r>
+                        <w:t>AllowedIPs</w:t>
+                      </w:r>
+                      <w:proofErr w:type="spellEnd"/>
+                      <w:r>
+                        <w:t xml:space="preserve"> = 0.0.0.0/0</w:t>
+                      </w:r>
+                    </w:p>
+                  </w:txbxContent>
+                </v:textbox>
+                <w10:wrap type="square" anchorx="margin"/>
+              </v:shape>
+            </w:pict>
+          </mc:Fallback>
+        </mc:AlternateContent>
+      </w:r>
+      <w:r>
+        <w:t xml:space="preserve">Das File wg0.conf wieder erstellen mit </w:t>
+      </w:r>
+      <w:proofErr w:type="spellStart"/>
+      <w:r>
+        <w:t>sudo</w:t>
+      </w:r>
+      <w:proofErr w:type="spellEnd"/>
+      <w:r>
+        <w:t xml:space="preserve"> </w:t>
+      </w:r>
+      <w:proofErr w:type="spellStart"/>
+      <w:r>
+        <w:t>nano</w:t>
+      </w:r>
+      <w:proofErr w:type="spellEnd"/>
+      <w:r>
+        <w:t xml:space="preserve"> /</w:t>
+      </w:r>
+      <w:proofErr w:type="spellStart"/>
+      <w:r>
+        <w:t>etc</w:t>
+      </w:r>
+      <w:proofErr w:type="spellEnd"/>
+      <w:r>
+        <w:t>/</w:t>
+      </w:r>
+      <w:proofErr w:type="spellStart"/>
+      <w:r>
+        <w:t>wireguard</w:t>
+      </w:r>
+      <w:proofErr w:type="spellEnd"/>
+      <w:r>
+        <w:t>/wg0.conf</w:t>
+      </w:r>
+      <w:r>
+        <w:t xml:space="preserve"> und folgendes einfügen. </w:t>
+      </w:r>
+    </w:p>
+    <w:p>
+      <w:r>
+        <w:drawing>
+          <wp:inline distT="0" distB="0" distL="0" distR="0" wp14:anchorId="09FC3B0C" wp14:editId="2C71F67B">
+            <wp:extent cx="3886200" cy="523875"/>
+            <wp:effectExtent l="0" t="0" r="0" b="9525"/>
+            <wp:docPr id="3" name="Grafik 3"/>
+            <wp:cNvGraphicFramePr>
+              <a:graphicFrameLocks xmlns:a="http://schemas.openxmlformats.org/drawingml/2006/main" noChangeAspect="1"/>
+            </wp:cNvGraphicFramePr>
+            <a:graphic xmlns:a="http://schemas.openxmlformats.org/drawingml/2006/main">
+              <a:graphicData uri="http://schemas.openxmlformats.org/drawingml/2006/picture">
+                <pic:pic xmlns:pic="http://schemas.openxmlformats.org/drawingml/2006/picture">
+                  <pic:nvPicPr>
+                    <pic:cNvPr id="1" name=""/>
+                    <pic:cNvPicPr/>
+                  </pic:nvPicPr>
+                  <pic:blipFill>
+                    <a:blip r:embed="rId7"/>
+                    <a:stretch>
+                      <a:fillRect/>
+                    </a:stretch>
+                  </pic:blipFill>
+                  <pic:spPr>
+                    <a:xfrm>
+                      <a:off x="0" y="0"/>
+                      <a:ext cx="3886200" cy="523875"/>
+                    </a:xfrm>
+                    <a:prstGeom prst="rect">
+                      <a:avLst/>
+                    </a:prstGeom>
+                  </pic:spPr>
+                </pic:pic>
+              </a:graphicData>
+            </a:graphic>
+          </wp:inline>
+        </w:drawing>
+      </w:r>
+      <w:r>
+        <w:t>Public Key Server</w:t>
+      </w:r>
+    </w:p>
+    <w:p>
+      <w:r>
+        <w:t xml:space="preserve">Client Private Key mit dem Befehl: </w:t>
+      </w:r>
+      <w:proofErr w:type="spellStart"/>
+      <w:r>
+        <w:t>sudo</w:t>
+      </w:r>
+      <w:proofErr w:type="spellEnd"/>
+      <w:r>
+        <w:t xml:space="preserve"> </w:t>
+      </w:r>
+      <w:proofErr w:type="spellStart"/>
+      <w:r>
+        <w:t>cat</w:t>
+      </w:r>
+      <w:proofErr w:type="spellEnd"/>
+      <w:r>
+        <w:t xml:space="preserve"> /</w:t>
+      </w:r>
+      <w:proofErr w:type="spellStart"/>
+      <w:r>
+        <w:t>etc</w:t>
+      </w:r>
+      <w:proofErr w:type="spellEnd"/>
+      <w:r>
+        <w:t>/</w:t>
+      </w:r>
+      <w:proofErr w:type="spellStart"/>
+      <w:r>
+        <w:t>wireguard</w:t>
+      </w:r>
+      <w:proofErr w:type="spellEnd"/>
+      <w:r>
+        <w:t>/</w:t>
+      </w:r>
+      <w:proofErr w:type="spellStart"/>
+      <w:r>
+        <w:t>privatekey</w:t>
+      </w:r>
+      <w:proofErr w:type="spellEnd"/>
+      <w:r>
+        <w:t xml:space="preserve"> bekommen.</w:t>
       </w:r>
     </w:p>
     <w:sectPr>
+      <w:headerReference w:type="default" r:id="rId8"/>
       <w:pgSz w:w="11906" w:h="16838"/>
       <w:pgMar w:top="1417" w:right="1417" w:bottom="1134" w:left="1417" w:header="708" w:footer="708" w:gutter="0"/>
       <w:cols w:space="708"/>
@@ -810,6 +3563,75 @@
     </w:sectPr>
   </w:body>
 </w:document>
+</file>
+
+<file path=word/endnotes.xml><?xml version="1.0" encoding="utf-8"?>
+<w:endnotes xmlns:wpc="http://schemas.microsoft.com/office/word/2010/wordprocessingCanvas" xmlns:cx="http://schemas.microsoft.com/office/drawing/2014/chartex" xmlns:cx1="http://schemas.microsoft.com/office/drawing/2015/9/8/chartex" xmlns:cx2="http://schemas.microsoft.com/office/drawing/2015/10/21/chartex" xmlns:cx3="http://schemas.microsoft.com/office/drawing/2016/5/9/chartex" xmlns:cx4="http://schemas.microsoft.com/office/drawing/2016/5/10/chartex" xmlns:cx5="http://schemas.microsoft.com/office/drawing/2016/5/11/chartex" xmlns:cx6="http://schemas.microsoft.com/office/drawing/2016/5/12/chartex" xmlns:cx7="http://schemas.microsoft.com/office/drawing/2016/5/13/chartex" xmlns:cx8="http://schemas.microsoft.com/office/drawing/2016/5/14/chartex" xmlns:mc="http://schemas.openxmlformats.org/markup-compatibility/2006" xmlns:aink="http://schemas.microsoft.com/office/drawing/2016/ink" xmlns:am3d="http://schemas.microsoft.com/office/drawing/2017/model3d" xmlns:o="urn:schemas-microsoft-com:office:office" xmlns:r="http://schemas.openxmlformats.org/officeDocument/2006/relationships" xmlns:m="http://schemas.openxmlformats.org/officeDocument/2006/math" xmlns:v="urn:schemas-microsoft-com:vml" xmlns:wp14="http://schemas.microsoft.com/office/word/2010/wordprocessingDrawing" xmlns:wp="http://schemas.openxmlformats.org/drawingml/2006/wordprocessingDrawing" xmlns:w10="urn:schemas-microsoft-com:office:word" xmlns:w="http://schemas.openxmlformats.org/wordprocessingml/2006/main" xmlns:w14="http://schemas.microsoft.com/office/word/2010/wordml" xmlns:w15="http://schemas.microsoft.com/office/word/2012/wordml" xmlns:w16cex="http://schemas.microsoft.com/office/word/2018/wordml/cex" xmlns:w16cid="http://schemas.microsoft.com/office/word/2016/wordml/cid" xmlns:w16="http://schemas.microsoft.com/office/word/2018/wordml" xmlns:w16se="http://schemas.microsoft.com/office/word/2015/wordml/symex" xmlns:wpg="http://schemas.microsoft.com/office/word/2010/wordprocessingGroup" xmlns:wpi="http://schemas.microsoft.com/office/word/2010/wordprocessingInk" xmlns:wne="http://schemas.microsoft.com/office/word/2006/wordml" xmlns:wps="http://schemas.microsoft.com/office/word/2010/wordprocessingShape" mc:Ignorable="w14 w15 w16se w16cid w16 w16cex wp14">
+  <w:endnote w:type="separator" w:id="-1">
+    <w:p>
+      <w:pPr>
+        <w:spacing w:after="0" w:line="240" w:lineRule="auto"/>
+      </w:pPr>
+      <w:r>
+        <w:separator/>
+      </w:r>
+    </w:p>
+  </w:endnote>
+  <w:endnote w:type="continuationSeparator" w:id="0">
+    <w:p>
+      <w:pPr>
+        <w:spacing w:after="0" w:line="240" w:lineRule="auto"/>
+      </w:pPr>
+      <w:r>
+        <w:continuationSeparator/>
+      </w:r>
+    </w:p>
+  </w:endnote>
+</w:endnotes>
+</file>
+
+<file path=word/footnotes.xml><?xml version="1.0" encoding="utf-8"?>
+<w:footnotes xmlns:wpc="http://schemas.microsoft.com/office/word/2010/wordprocessingCanvas" xmlns:cx="http://schemas.microsoft.com/office/drawing/2014/chartex" xmlns:cx1="http://schemas.microsoft.com/office/drawing/2015/9/8/chartex" xmlns:cx2="http://schemas.microsoft.com/office/drawing/2015/10/21/chartex" xmlns:cx3="http://schemas.microsoft.com/office/drawing/2016/5/9/chartex" xmlns:cx4="http://schemas.microsoft.com/office/drawing/2016/5/10/chartex" xmlns:cx5="http://schemas.microsoft.com/office/drawing/2016/5/11/chartex" xmlns:cx6="http://schemas.microsoft.com/office/drawing/2016/5/12/chartex" xmlns:cx7="http://schemas.microsoft.com/office/drawing/2016/5/13/chartex" xmlns:cx8="http://schemas.microsoft.com/office/drawing/2016/5/14/chartex" xmlns:mc="http://schemas.openxmlformats.org/markup-compatibility/2006" xmlns:aink="http://schemas.microsoft.com/office/drawing/2016/ink" xmlns:am3d="http://schemas.microsoft.com/office/drawing/2017/model3d" xmlns:o="urn:schemas-microsoft-com:office:office" xmlns:r="http://schemas.openxmlformats.org/officeDocument/2006/relationships" xmlns:m="http://schemas.openxmlformats.org/officeDocument/2006/math" xmlns:v="urn:schemas-microsoft-com:vml" xmlns:wp14="http://schemas.microsoft.com/office/word/2010/wordprocessingDrawing" xmlns:wp="http://schemas.openxmlformats.org/drawingml/2006/wordprocessingDrawing" xmlns:w10="urn:schemas-microsoft-com:office:word" xmlns:w="http://schemas.openxmlformats.org/wordprocessingml/2006/main" xmlns:w14="http://schemas.microsoft.com/office/word/2010/wordml" xmlns:w15="http://schemas.microsoft.com/office/word/2012/wordml" xmlns:w16cex="http://schemas.microsoft.com/office/word/2018/wordml/cex" xmlns:w16cid="http://schemas.microsoft.com/office/word/2016/wordml/cid" xmlns:w16="http://schemas.microsoft.com/office/word/2018/wordml" xmlns:w16se="http://schemas.microsoft.com/office/word/2015/wordml/symex" xmlns:wpg="http://schemas.microsoft.com/office/word/2010/wordprocessingGroup" xmlns:wpi="http://schemas.microsoft.com/office/word/2010/wordprocessingInk" xmlns:wne="http://schemas.microsoft.com/office/word/2006/wordml" xmlns:wps="http://schemas.microsoft.com/office/word/2010/wordprocessingShape" mc:Ignorable="w14 w15 w16se w16cid w16 w16cex wp14">
+  <w:footnote w:type="separator" w:id="-1">
+    <w:p>
+      <w:pPr>
+        <w:spacing w:after="0" w:line="240" w:lineRule="auto"/>
+      </w:pPr>
+      <w:r>
+        <w:separator/>
+      </w:r>
+    </w:p>
+  </w:footnote>
+  <w:footnote w:type="continuationSeparator" w:id="0">
+    <w:p>
+      <w:pPr>
+        <w:spacing w:after="0" w:line="240" w:lineRule="auto"/>
+      </w:pPr>
+      <w:r>
+        <w:continuationSeparator/>
+      </w:r>
+    </w:p>
+  </w:footnote>
+</w:footnotes>
+</file>
+
+<file path=word/header1.xml><?xml version="1.0" encoding="utf-8"?>
+<w:hdr xmlns:wpc="http://schemas.microsoft.com/office/word/2010/wordprocessingCanvas" xmlns:cx="http://schemas.microsoft.com/office/drawing/2014/chartex" xmlns:cx1="http://schemas.microsoft.com/office/drawing/2015/9/8/chartex" xmlns:cx2="http://schemas.microsoft.com/office/drawing/2015/10/21/chartex" xmlns:cx3="http://schemas.microsoft.com/office/drawing/2016/5/9/chartex" xmlns:cx4="http://schemas.microsoft.com/office/drawing/2016/5/10/chartex" xmlns:cx5="http://schemas.microsoft.com/office/drawing/2016/5/11/chartex" xmlns:cx6="http://schemas.microsoft.com/office/drawing/2016/5/12/chartex" xmlns:cx7="http://schemas.microsoft.com/office/drawing/2016/5/13/chartex" xmlns:cx8="http://schemas.microsoft.com/office/drawing/2016/5/14/chartex" xmlns:mc="http://schemas.openxmlformats.org/markup-compatibility/2006" xmlns:aink="http://schemas.microsoft.com/office/drawing/2016/ink" xmlns:am3d="http://schemas.microsoft.com/office/drawing/2017/model3d" xmlns:o="urn:schemas-microsoft-com:office:office" xmlns:r="http://schemas.openxmlformats.org/officeDocument/2006/relationships" xmlns:m="http://schemas.openxmlformats.org/officeDocument/2006/math" xmlns:v="urn:schemas-microsoft-com:vml" xmlns:wp14="http://schemas.microsoft.com/office/word/2010/wordprocessingDrawing" xmlns:wp="http://schemas.openxmlformats.org/drawingml/2006/wordprocessingDrawing" xmlns:w10="urn:schemas-microsoft-com:office:word" xmlns:w="http://schemas.openxmlformats.org/wordprocessingml/2006/main" xmlns:w14="http://schemas.microsoft.com/office/word/2010/wordml" xmlns:w15="http://schemas.microsoft.com/office/word/2012/wordml" xmlns:w16cex="http://schemas.microsoft.com/office/word/2018/wordml/cex" xmlns:w16cid="http://schemas.microsoft.com/office/word/2016/wordml/cid" xmlns:w16="http://schemas.microsoft.com/office/word/2018/wordml" xmlns:w16se="http://schemas.microsoft.com/office/word/2015/wordml/symex" xmlns:wpg="http://schemas.microsoft.com/office/word/2010/wordprocessingGroup" xmlns:wpi="http://schemas.microsoft.com/office/word/2010/wordprocessingInk" xmlns:wne="http://schemas.microsoft.com/office/word/2006/wordml" xmlns:wps="http://schemas.microsoft.com/office/word/2010/wordprocessingShape" mc:Ignorable="w14 w15 w16se w16cid w16 w16cex wp14">
+  <w:p>
+    <w:pPr>
+      <w:pStyle w:val="Kopfzeile"/>
+      <w:rPr>
+        <w:lang w:val="de-DE"/>
+      </w:rPr>
+    </w:pPr>
+    <w:r>
+      <w:rPr>
+        <w:lang w:val="de-DE"/>
+      </w:rPr>
+      <w:t>Nico Srnka</w:t>
+    </w:r>
+  </w:p>
+</w:hdr>
 </file>
 
 <file path=word/styles.xml><?xml version="1.0" encoding="utf-8"?>
@@ -1311,6 +4133,56 @@
       <w:lang w:val="de-AT"/>
     </w:rPr>
   </w:style>
+  <w:style w:type="paragraph" w:styleId="Kopfzeile">
+    <w:name w:val="header"/>
+    <w:basedOn w:val="Standard"/>
+    <w:link w:val="KopfzeileZchn"/>
+    <w:uiPriority w:val="99"/>
+    <w:unhideWhenUsed/>
+    <w:rsid w:val="00FC6456"/>
+    <w:pPr>
+      <w:tabs>
+        <w:tab w:val="center" w:pos="4536"/>
+        <w:tab w:val="right" w:pos="9072"/>
+      </w:tabs>
+      <w:spacing w:after="0" w:line="240" w:lineRule="auto"/>
+    </w:pPr>
+  </w:style>
+  <w:style w:type="character" w:customStyle="1" w:styleId="KopfzeileZchn">
+    <w:name w:val="Kopfzeile Zchn"/>
+    <w:basedOn w:val="Absatz-Standardschriftart"/>
+    <w:link w:val="Kopfzeile"/>
+    <w:uiPriority w:val="99"/>
+    <w:rsid w:val="00FC6456"/>
+    <w:rPr>
+      <w:lang w:val="de-AT"/>
+    </w:rPr>
+  </w:style>
+  <w:style w:type="paragraph" w:styleId="Fuzeile">
+    <w:name w:val="footer"/>
+    <w:basedOn w:val="Standard"/>
+    <w:link w:val="FuzeileZchn"/>
+    <w:uiPriority w:val="99"/>
+    <w:unhideWhenUsed/>
+    <w:rsid w:val="00FC6456"/>
+    <w:pPr>
+      <w:tabs>
+        <w:tab w:val="center" w:pos="4536"/>
+        <w:tab w:val="right" w:pos="9072"/>
+      </w:tabs>
+      <w:spacing w:after="0" w:line="240" w:lineRule="auto"/>
+    </w:pPr>
+  </w:style>
+  <w:style w:type="character" w:customStyle="1" w:styleId="FuzeileZchn">
+    <w:name w:val="Fußzeile Zchn"/>
+    <w:basedOn w:val="Absatz-Standardschriftart"/>
+    <w:link w:val="Fuzeile"/>
+    <w:uiPriority w:val="99"/>
+    <w:rsid w:val="00FC6456"/>
+    <w:rPr>
+      <w:lang w:val="de-AT"/>
+    </w:rPr>
+  </w:style>
 </w:styles>
 </file>
 

</xml_diff>